<commit_message>
WP1, WP2, WP3 updates
</commit_message>
<xml_diff>
--- a/WP1/D1.3.1 Industrial Use Cases for French Consortium.docx
+++ b/WP1/D1.3.1 Industrial Use Cases for French Consortium.docx
@@ -204,26 +204,26 @@
       <w:pPr>
         <w:ind w:firstLine="709"/>
         <w:rPr>
-          <w:sz w:val="22"/>
-        </w:rPr>
-      </w:pPr>
-      <w:r>
-        <w:rPr>
-          <w:sz w:val="22"/>
+          <w:szCs w:val="20"/>
+        </w:rPr>
+      </w:pPr>
+      <w:r>
+        <w:rPr>
+          <w:szCs w:val="20"/>
         </w:rPr>
         <w:t xml:space="preserve">Anne </w:t>
       </w:r>
       <w:proofErr w:type="spellStart"/>
       <w:r>
         <w:rPr>
-          <w:sz w:val="22"/>
+          <w:szCs w:val="20"/>
         </w:rPr>
         <w:t>Monceaux</w:t>
       </w:r>
       <w:proofErr w:type="spellEnd"/>
       <w:r>
         <w:rPr>
-          <w:sz w:val="22"/>
+          <w:szCs w:val="20"/>
         </w:rPr>
         <w:t xml:space="preserve"> (AIRBUS Group)</w:t>
       </w:r>
@@ -231,42 +231,56 @@
     <w:p>
       <w:pPr>
         <w:rPr>
-          <w:sz w:val="22"/>
-        </w:rPr>
-      </w:pPr>
-      <w:r>
-        <w:rPr>
-          <w:sz w:val="22"/>
+          <w:szCs w:val="20"/>
+        </w:rPr>
+      </w:pPr>
+      <w:r>
+        <w:rPr>
+          <w:szCs w:val="20"/>
         </w:rPr>
         <w:tab/>
       </w:r>
       <w:proofErr w:type="spellStart"/>
       <w:r>
         <w:rPr>
-          <w:sz w:val="22"/>
+          <w:szCs w:val="20"/>
         </w:rPr>
         <w:t>Marwa</w:t>
       </w:r>
       <w:proofErr w:type="spellEnd"/>
       <w:r>
         <w:rPr>
-          <w:sz w:val="22"/>
+          <w:szCs w:val="20"/>
         </w:rPr>
         <w:t xml:space="preserve"> </w:t>
       </w:r>
       <w:proofErr w:type="spellStart"/>
       <w:r>
         <w:rPr>
-          <w:sz w:val="22"/>
+          <w:szCs w:val="20"/>
         </w:rPr>
         <w:t>Rostren</w:t>
       </w:r>
       <w:proofErr w:type="spellEnd"/>
       <w:r>
         <w:rPr>
-          <w:sz w:val="22"/>
-        </w:rPr>
-        <w:t xml:space="preserve"> (Obeo)</w:t>
+          <w:szCs w:val="20"/>
+        </w:rPr>
+        <w:t xml:space="preserve"> (</w:t>
+      </w:r>
+      <w:proofErr w:type="spellStart"/>
+      <w:r>
+        <w:rPr>
+          <w:szCs w:val="20"/>
+        </w:rPr>
+        <w:t>Obeo</w:t>
+      </w:r>
+      <w:proofErr w:type="spellEnd"/>
+      <w:r>
+        <w:rPr>
+          <w:szCs w:val="20"/>
+        </w:rPr>
+        <w:t>)</w:t>
       </w:r>
     </w:p>
     <w:p>
@@ -4303,13 +4317,6 @@
       <w:r>
         <w:rPr>
           <w:noProof/>
-          <w:cs/>
-        </w:rPr>
-        <w:t>‎</w:t>
-      </w:r>
-      <w:r>
-        <w:rPr>
-          <w:noProof/>
         </w:rPr>
         <w:t>2</w:t>
       </w:r>
@@ -4438,15 +4445,7 @@
         </w:numPr>
       </w:pPr>
       <w:r>
-        <w:t xml:space="preserve">The </w:t>
-      </w:r>
-      <w:proofErr w:type="spellStart"/>
-      <w:r>
-        <w:t>Specifier</w:t>
-      </w:r>
-      <w:proofErr w:type="spellEnd"/>
-      <w:r>
-        <w:t xml:space="preserve"> Manual</w:t>
+        <w:t>The Specifier Manual</w:t>
       </w:r>
     </w:p>
     <w:p>
@@ -4624,15 +4623,7 @@
         </w:numPr>
       </w:pPr>
       <w:r>
-        <w:t xml:space="preserve">We need to keep the same documentation engine working (ant scripts, </w:t>
-      </w:r>
-      <w:proofErr w:type="spellStart"/>
-      <w:r>
-        <w:t>toc</w:t>
-      </w:r>
-      <w:proofErr w:type="spellEnd"/>
-      <w:r>
-        <w:t xml:space="preserve"> generators, etc.).</w:t>
+        <w:t>We need to keep the same documentation engine working (ant scripts, toc generators, etc.).</w:t>
       </w:r>
     </w:p>
     <w:p>
@@ -6394,25 +6385,7 @@
                 <w:color w:val="808080"/>
                 <w:szCs w:val="20"/>
               </w:rPr>
-              <w:t xml:space="preserve"> ([437528] </w:t>
-            </w:r>
-            <w:proofErr w:type="spellStart"/>
-            <w:r>
-              <w:rPr>
-                <w:rFonts w:ascii="Consolas" w:hAnsi="Consolas" w:cs="Consolas"/>
-                <w:color w:val="808080"/>
-                <w:szCs w:val="20"/>
-              </w:rPr>
-              <w:t>Regen</w:t>
-            </w:r>
-            <w:proofErr w:type="spellEnd"/>
-            <w:r>
-              <w:rPr>
-                <w:rFonts w:ascii="Consolas" w:hAnsi="Consolas" w:cs="Consolas"/>
-                <w:color w:val="808080"/>
-                <w:szCs w:val="20"/>
-              </w:rPr>
-              <w:t xml:space="preserve"> the spec html file.)</w:t>
+              <w:t xml:space="preserve"> ([437528] Regen the spec html file.)</w:t>
             </w:r>
           </w:p>
           <w:p>
@@ -8064,21 +8037,7 @@
               <w:rPr>
                 <w:rFonts w:ascii="Times New Roman" w:hAnsi="Times New Roman"/>
               </w:rPr>
-              <w:t xml:space="preserve">2- Keep the same documentation engine working (ant scripts, </w:t>
-            </w:r>
-            <w:proofErr w:type="spellStart"/>
-            <w:r>
-              <w:rPr>
-                <w:rFonts w:ascii="Times New Roman" w:hAnsi="Times New Roman"/>
-              </w:rPr>
-              <w:t>toc</w:t>
-            </w:r>
-            <w:proofErr w:type="spellEnd"/>
-            <w:r>
-              <w:rPr>
-                <w:rFonts w:ascii="Times New Roman" w:hAnsi="Times New Roman"/>
-              </w:rPr>
-              <w:t xml:space="preserve"> generators, </w:t>
+              <w:t xml:space="preserve">2- Keep the same documentation engine working (ant scripts, toc generators, </w:t>
             </w:r>
             <w:proofErr w:type="gramStart"/>
             <w:r>
@@ -8196,7 +8155,6 @@
               </w:rPr>
               <w:t xml:space="preserve">The models are either of type: </w:t>
             </w:r>
-            <w:proofErr w:type="spellStart"/>
             <w:r>
               <w:rPr>
                 <w:rFonts w:ascii="Times New Roman" w:hAnsi="Times New Roman"/>
@@ -8207,14 +8165,7 @@
               <w:rPr>
                 <w:rFonts w:ascii="Times New Roman" w:hAnsi="Times New Roman"/>
               </w:rPr>
-              <w:t>core</w:t>
-            </w:r>
-            <w:proofErr w:type="spellEnd"/>
-            <w:r>
-              <w:rPr>
-                <w:rFonts w:ascii="Times New Roman" w:hAnsi="Times New Roman"/>
-              </w:rPr>
-              <w:t xml:space="preserve"> models or Java code.</w:t>
+              <w:t>core models or Java code.</w:t>
             </w:r>
           </w:p>
         </w:tc>
@@ -8745,7 +8696,15 @@
       </w:r>
       <w:proofErr w:type="spellEnd"/>
       <w:r>
-        <w:t xml:space="preserve"> presented in SmartEA are models conform to the TOGAF meta-model.</w:t>
+        <w:t xml:space="preserve"> presented in </w:t>
+      </w:r>
+      <w:proofErr w:type="spellStart"/>
+      <w:r>
+        <w:t>SmartEA</w:t>
+      </w:r>
+      <w:proofErr w:type="spellEnd"/>
+      <w:r>
+        <w:t xml:space="preserve"> are models conform to the TOGAF meta-model.</w:t>
       </w:r>
     </w:p>
     <w:p>
@@ -11817,14 +11776,6 @@
         <w:rPr>
           <w:rFonts w:ascii="Times New Roman" w:hAnsi="Times New Roman"/>
           <w:noProof/>
-          <w:cs/>
-        </w:rPr>
-        <w:t>‎</w:t>
-      </w:r>
-      <w:r>
-        <w:rPr>
-          <w:rFonts w:ascii="Times New Roman" w:hAnsi="Times New Roman"/>
-          <w:noProof/>
         </w:rPr>
         <w:t>2</w:t>
       </w:r>
@@ -11958,14 +11909,6 @@
         <w:rPr>
           <w:rFonts w:ascii="Times New Roman" w:hAnsi="Times New Roman"/>
           <w:noProof/>
-          <w:cs/>
-        </w:rPr>
-        <w:t>‎</w:t>
-      </w:r>
-      <w:r>
-        <w:rPr>
-          <w:rFonts w:ascii="Times New Roman" w:hAnsi="Times New Roman"/>
-          <w:noProof/>
         </w:rPr>
         <w:t>2</w:t>
       </w:r>
@@ -12047,25 +11990,7 @@
           <w:sz w:val="24"/>
           <w:lang w:val="en-US"/>
         </w:rPr>
-        <w:t xml:space="preserve">The images are actually today screenshots of models that are otherwise available in numeric and </w:t>
-      </w:r>
-      <w:proofErr w:type="spellStart"/>
-      <w:r>
-        <w:rPr>
-          <w:rFonts w:ascii="Times New Roman" w:hAnsi="Times New Roman"/>
-          <w:sz w:val="24"/>
-          <w:lang w:val="en-US"/>
-        </w:rPr>
-        <w:t>processable</w:t>
-      </w:r>
-      <w:proofErr w:type="spellEnd"/>
-      <w:r>
-        <w:rPr>
-          <w:rFonts w:ascii="Times New Roman" w:hAnsi="Times New Roman"/>
-          <w:sz w:val="24"/>
-          <w:lang w:val="en-US"/>
-        </w:rPr>
-        <w:t xml:space="preserve"> format. We call “visual” models the source models for these images; they are mainly tables, diagrams and 2D drawings. Their originating editors may be Excel, UML or </w:t>
+        <w:t xml:space="preserve">The images are actually today screenshots of models that are otherwise available in numeric and processable format. We call “visual” models the source models for these images; they are mainly tables, diagrams and 2D drawings. Their originating editors may be Excel, UML or </w:t>
       </w:r>
       <w:proofErr w:type="spellStart"/>
       <w:r>
@@ -12264,14 +12189,6 @@
           <w:rFonts w:ascii="Times New Roman" w:hAnsi="Times New Roman"/>
         </w:rPr>
         <w:t xml:space="preserve">Figure </w:t>
-      </w:r>
-      <w:r>
-        <w:rPr>
-          <w:rFonts w:ascii="Times New Roman" w:hAnsi="Times New Roman"/>
-          <w:noProof/>
-          <w:cs/>
-        </w:rPr>
-        <w:t>‎</w:t>
       </w:r>
       <w:r>
         <w:rPr>
@@ -12410,14 +12327,6 @@
         <w:rPr>
           <w:rFonts w:ascii="Times New Roman" w:hAnsi="Times New Roman"/>
           <w:noProof/>
-          <w:cs/>
-        </w:rPr>
-        <w:t>‎</w:t>
-      </w:r>
-      <w:r>
-        <w:rPr>
-          <w:rFonts w:ascii="Times New Roman" w:hAnsi="Times New Roman"/>
-          <w:noProof/>
         </w:rPr>
         <w:t>2</w:t>
       </w:r>
@@ -12815,14 +12724,6 @@
           <w:rFonts w:ascii="Times New Roman" w:hAnsi="Times New Roman"/>
         </w:rPr>
         <w:t xml:space="preserve">Figure </w:t>
-      </w:r>
-      <w:r>
-        <w:rPr>
-          <w:rFonts w:ascii="Times New Roman" w:hAnsi="Times New Roman"/>
-          <w:noProof/>
-          <w:cs/>
-        </w:rPr>
-        <w:t>‎</w:t>
       </w:r>
       <w:r>
         <w:rPr>
@@ -13049,14 +12950,6 @@
         <w:rPr>
           <w:rFonts w:ascii="Times New Roman" w:hAnsi="Times New Roman"/>
           <w:noProof/>
-          <w:cs/>
-        </w:rPr>
-        <w:t>‎</w:t>
-      </w:r>
-      <w:r>
-        <w:rPr>
-          <w:rFonts w:ascii="Times New Roman" w:hAnsi="Times New Roman"/>
-          <w:noProof/>
         </w:rPr>
         <w:t>2</w:t>
       </w:r>
@@ -14039,21 +13932,7 @@
               <w:rPr>
                 <w:rFonts w:ascii="Times New Roman" w:hAnsi="Times New Roman"/>
               </w:rPr>
-              <w:t xml:space="preserve">A set of SIDP documents is available in a </w:t>
-            </w:r>
-            <w:proofErr w:type="spellStart"/>
-            <w:r>
-              <w:rPr>
-                <w:rFonts w:ascii="Times New Roman" w:hAnsi="Times New Roman"/>
-              </w:rPr>
-              <w:t>processable</w:t>
-            </w:r>
-            <w:proofErr w:type="spellEnd"/>
-            <w:r>
-              <w:rPr>
-                <w:rFonts w:ascii="Times New Roman" w:hAnsi="Times New Roman"/>
-              </w:rPr>
-              <w:t xml:space="preserve"> format </w:t>
+              <w:t xml:space="preserve">A set of SIDP documents is available in a processable format </w:t>
             </w:r>
           </w:p>
           <w:p>
@@ -15162,22 +15041,7 @@
           <w:rFonts w:ascii="Times New Roman" w:hAnsi="Times New Roman"/>
           <w:lang w:val="en-US"/>
         </w:rPr>
-        <w:t xml:space="preserve">Figure </w:t>
-      </w:r>
-      <w:r>
-        <w:rPr>
-          <w:rFonts w:ascii="Times New Roman" w:hAnsi="Times New Roman"/>
-          <w:cs/>
-          <w:lang w:val="en-US"/>
-        </w:rPr>
-        <w:t>‎</w:t>
-      </w:r>
-      <w:r>
-        <w:rPr>
-          <w:rFonts w:ascii="Times New Roman" w:hAnsi="Times New Roman"/>
-          <w:lang w:val="en-US"/>
-        </w:rPr>
-        <w:t>2</w:t>
+        <w:t>Figure 2</w:t>
       </w:r>
       <w:r>
         <w:rPr>
@@ -15361,14 +15225,6 @@
         <w:rPr>
           <w:rFonts w:ascii="Times New Roman" w:hAnsi="Times New Roman"/>
           <w:noProof/>
-          <w:cs/>
-        </w:rPr>
-        <w:t>‎</w:t>
-      </w:r>
-      <w:r>
-        <w:rPr>
-          <w:rFonts w:ascii="Times New Roman" w:hAnsi="Times New Roman"/>
-          <w:noProof/>
         </w:rPr>
         <w:t>2</w:t>
       </w:r>
@@ -15748,14 +15604,6 @@
           <w:lang w:val="en-US"/>
         </w:rPr>
         <w:fldChar w:fldCharType="separate"/>
-      </w:r>
-      <w:r>
-        <w:rPr>
-          <w:rFonts w:ascii="Times New Roman" w:hAnsi="Times New Roman"/>
-          <w:cs/>
-          <w:lang w:val="en-US"/>
-        </w:rPr>
-        <w:t>‎</w:t>
       </w:r>
       <w:r>
         <w:rPr>
@@ -20244,6 +20092,7 @@
           <w:rFonts w:cs="Arial"/>
           <w:noProof/>
           <w:szCs w:val="20"/>
+          <w:lang w:val="en-US" w:eastAsia="en-US"/>
         </w:rPr>
         <w:lastRenderedPageBreak/>
         <w:drawing>
@@ -20369,6 +20218,7 @@
         <w:rPr>
           <w:rFonts w:cs="Arial"/>
           <w:noProof/>
+          <w:lang w:val="en-US" w:eastAsia="en-US"/>
         </w:rPr>
         <w:drawing>
           <wp:inline distT="0" distB="0" distL="0" distR="0" wp14:anchorId="579487F7" wp14:editId="7830F1BF">
@@ -20639,6 +20489,7 @@
         <w:rPr>
           <w:rFonts w:cs="Arial"/>
           <w:noProof/>
+          <w:lang w:val="en-US" w:eastAsia="en-US"/>
         </w:rPr>
         <w:lastRenderedPageBreak/>
         <w:drawing>
@@ -20765,6 +20616,7 @@
         <w:rPr>
           <w:rFonts w:cs="Arial"/>
           <w:noProof/>
+          <w:lang w:val="en-US" w:eastAsia="en-US"/>
         </w:rPr>
         <w:drawing>
           <wp:inline distT="0" distB="0" distL="0" distR="0" wp14:anchorId="0A10C217" wp14:editId="3FF2A66D">
@@ -20896,6 +20748,7 @@
         <w:rPr>
           <w:rFonts w:cs="Arial"/>
           <w:noProof/>
+          <w:lang w:val="en-US" w:eastAsia="en-US"/>
         </w:rPr>
         <w:lastRenderedPageBreak/>
         <w:drawing>
@@ -21447,6 +21300,7 @@
         <w:docPartUnique/>
       </w:docPartObj>
     </w:sdtPr>
+    <w:sdtEndPr/>
     <w:sdtContent>
       <w:p>
         <w:pPr>
@@ -21670,7 +21524,7 @@
 
 <file path=word/numbering.xml><?xml version="1.0" encoding="utf-8"?>
 <w:numbering xmlns:wpc="http://schemas.microsoft.com/office/word/2010/wordprocessingCanvas" xmlns:mc="http://schemas.openxmlformats.org/markup-compatibility/2006" xmlns:o="urn:schemas-microsoft-com:office:office" xmlns:r="http://schemas.openxmlformats.org/officeDocument/2006/relationships" xmlns:m="http://schemas.openxmlformats.org/officeDocument/2006/math" xmlns:v="urn:schemas-microsoft-com:vml" xmlns:wp14="http://schemas.microsoft.com/office/word/2010/wordprocessingDrawing" xmlns:wp="http://schemas.openxmlformats.org/drawingml/2006/wordprocessingDrawing" xmlns:w10="urn:schemas-microsoft-com:office:word" xmlns:w="http://schemas.openxmlformats.org/wordprocessingml/2006/main" xmlns:w14="http://schemas.microsoft.com/office/word/2010/wordml" xmlns:w15="http://schemas.microsoft.com/office/word/2012/wordml" xmlns:wpg="http://schemas.microsoft.com/office/word/2010/wordprocessingGroup" xmlns:wpi="http://schemas.microsoft.com/office/word/2010/wordprocessingInk" xmlns:wne="http://schemas.microsoft.com/office/word/2006/wordml" xmlns:wps="http://schemas.microsoft.com/office/word/2010/wordprocessingShape" mc:Ignorable="w14 w15 wp14">
-  <w:abstractNum w:abstractNumId="0">
+  <w:abstractNum w:abstractNumId="0" w15:restartNumberingAfterBreak="0">
     <w:nsid w:val="00000002"/>
     <w:multiLevelType w:val="singleLevel"/>
     <w:tmpl w:val="00000002"/>
@@ -21694,7 +21548,7 @@
       </w:rPr>
     </w:lvl>
   </w:abstractNum>
-  <w:abstractNum w:abstractNumId="1">
+  <w:abstractNum w:abstractNumId="1" w15:restartNumberingAfterBreak="0">
     <w:nsid w:val="00000003"/>
     <w:multiLevelType w:val="singleLevel"/>
     <w:tmpl w:val="00000003"/>
@@ -21718,7 +21572,7 @@
       </w:rPr>
     </w:lvl>
   </w:abstractNum>
-  <w:abstractNum w:abstractNumId="2">
+  <w:abstractNum w:abstractNumId="2" w15:restartNumberingAfterBreak="0">
     <w:nsid w:val="00000004"/>
     <w:multiLevelType w:val="singleLevel"/>
     <w:tmpl w:val="00000004"/>
@@ -21740,7 +21594,7 @@
       </w:rPr>
     </w:lvl>
   </w:abstractNum>
-  <w:abstractNum w:abstractNumId="3">
+  <w:abstractNum w:abstractNumId="3" w15:restartNumberingAfterBreak="0">
     <w:nsid w:val="00000005"/>
     <w:multiLevelType w:val="multilevel"/>
     <w:tmpl w:val="00000005"/>
@@ -21864,7 +21718,7 @@
       </w:pPr>
     </w:lvl>
   </w:abstractNum>
-  <w:abstractNum w:abstractNumId="4">
+  <w:abstractNum w:abstractNumId="4" w15:restartNumberingAfterBreak="0">
     <w:nsid w:val="00000006"/>
     <w:multiLevelType w:val="singleLevel"/>
     <w:tmpl w:val="00000006"/>
@@ -21886,7 +21740,7 @@
       </w:rPr>
     </w:lvl>
   </w:abstractNum>
-  <w:abstractNum w:abstractNumId="5">
+  <w:abstractNum w:abstractNumId="5" w15:restartNumberingAfterBreak="0">
     <w:nsid w:val="00000008"/>
     <w:multiLevelType w:val="singleLevel"/>
     <w:tmpl w:val="00000008"/>
@@ -21908,7 +21762,7 @@
       </w:rPr>
     </w:lvl>
   </w:abstractNum>
-  <w:abstractNum w:abstractNumId="6">
+  <w:abstractNum w:abstractNumId="6" w15:restartNumberingAfterBreak="0">
     <w:nsid w:val="038007D6"/>
     <w:multiLevelType w:val="hybridMultilevel"/>
     <w:tmpl w:val="3FD65196"/>
@@ -21997,7 +21851,7 @@
       </w:pPr>
     </w:lvl>
   </w:abstractNum>
-  <w:abstractNum w:abstractNumId="7">
+  <w:abstractNum w:abstractNumId="7" w15:restartNumberingAfterBreak="0">
     <w:nsid w:val="0406077D"/>
     <w:multiLevelType w:val="multilevel"/>
     <w:tmpl w:val="A8903EAA"/>
@@ -22111,7 +21965,7 @@
       </w:rPr>
     </w:lvl>
   </w:abstractNum>
-  <w:abstractNum w:abstractNumId="8">
+  <w:abstractNum w:abstractNumId="8" w15:restartNumberingAfterBreak="0">
     <w:nsid w:val="083211A9"/>
     <w:multiLevelType w:val="hybridMultilevel"/>
     <w:tmpl w:val="E31C55B2"/>
@@ -22225,7 +22079,7 @@
       </w:rPr>
     </w:lvl>
   </w:abstractNum>
-  <w:abstractNum w:abstractNumId="9">
+  <w:abstractNum w:abstractNumId="9" w15:restartNumberingAfterBreak="0">
     <w:nsid w:val="09907772"/>
     <w:multiLevelType w:val="hybridMultilevel"/>
     <w:tmpl w:val="3640C434"/>
@@ -22338,7 +22192,7 @@
       </w:rPr>
     </w:lvl>
   </w:abstractNum>
-  <w:abstractNum w:abstractNumId="10">
+  <w:abstractNum w:abstractNumId="10" w15:restartNumberingAfterBreak="0">
     <w:nsid w:val="0DA06B14"/>
     <w:multiLevelType w:val="hybridMultilevel"/>
     <w:tmpl w:val="CAE06730"/>
@@ -22427,7 +22281,7 @@
       </w:pPr>
     </w:lvl>
   </w:abstractNum>
-  <w:abstractNum w:abstractNumId="11">
+  <w:abstractNum w:abstractNumId="11" w15:restartNumberingAfterBreak="0">
     <w:nsid w:val="0DD67F38"/>
     <w:multiLevelType w:val="hybridMultilevel"/>
     <w:tmpl w:val="4888EC4C"/>
@@ -22517,7 +22371,7 @@
       </w:pPr>
     </w:lvl>
   </w:abstractNum>
-  <w:abstractNum w:abstractNumId="12">
+  <w:abstractNum w:abstractNumId="12" w15:restartNumberingAfterBreak="0">
     <w:nsid w:val="1F221B13"/>
     <w:multiLevelType w:val="multilevel"/>
     <w:tmpl w:val="83E8D68E"/>
@@ -22603,7 +22457,7 @@
       </w:pPr>
     </w:lvl>
   </w:abstractNum>
-  <w:abstractNum w:abstractNumId="13">
+  <w:abstractNum w:abstractNumId="13" w15:restartNumberingAfterBreak="0">
     <w:nsid w:val="201500F8"/>
     <w:multiLevelType w:val="hybridMultilevel"/>
     <w:tmpl w:val="C9EE5E86"/>
@@ -22722,7 +22576,7 @@
       </w:rPr>
     </w:lvl>
   </w:abstractNum>
-  <w:abstractNum w:abstractNumId="14">
+  <w:abstractNum w:abstractNumId="14" w15:restartNumberingAfterBreak="0">
     <w:nsid w:val="228B5774"/>
     <w:multiLevelType w:val="hybridMultilevel"/>
     <w:tmpl w:val="D65AD7D8"/>
@@ -22812,7 +22666,7 @@
       </w:pPr>
     </w:lvl>
   </w:abstractNum>
-  <w:abstractNum w:abstractNumId="15">
+  <w:abstractNum w:abstractNumId="15" w15:restartNumberingAfterBreak="0">
     <w:nsid w:val="233A2150"/>
     <w:multiLevelType w:val="hybridMultilevel"/>
     <w:tmpl w:val="F9B07EA4"/>
@@ -22925,7 +22779,7 @@
       </w:rPr>
     </w:lvl>
   </w:abstractNum>
-  <w:abstractNum w:abstractNumId="16">
+  <w:abstractNum w:abstractNumId="16" w15:restartNumberingAfterBreak="0">
     <w:nsid w:val="260958C9"/>
     <w:multiLevelType w:val="hybridMultilevel"/>
     <w:tmpl w:val="7764BACA"/>
@@ -23014,7 +22868,7 @@
       </w:pPr>
     </w:lvl>
   </w:abstractNum>
-  <w:abstractNum w:abstractNumId="17">
+  <w:abstractNum w:abstractNumId="17" w15:restartNumberingAfterBreak="0">
     <w:nsid w:val="33947198"/>
     <w:multiLevelType w:val="hybridMultilevel"/>
     <w:tmpl w:val="A80C53CA"/>
@@ -23103,7 +22957,7 @@
       </w:pPr>
     </w:lvl>
   </w:abstractNum>
-  <w:abstractNum w:abstractNumId="18">
+  <w:abstractNum w:abstractNumId="18" w15:restartNumberingAfterBreak="0">
     <w:nsid w:val="34CA723F"/>
     <w:multiLevelType w:val="hybridMultilevel"/>
     <w:tmpl w:val="9CFAD44E"/>
@@ -23190,7 +23044,7 @@
       </w:pPr>
     </w:lvl>
   </w:abstractNum>
-  <w:abstractNum w:abstractNumId="19">
+  <w:abstractNum w:abstractNumId="19" w15:restartNumberingAfterBreak="0">
     <w:nsid w:val="36FA664B"/>
     <w:multiLevelType w:val="hybridMultilevel"/>
     <w:tmpl w:val="4E94FF82"/>
@@ -23305,7 +23159,7 @@
       </w:rPr>
     </w:lvl>
   </w:abstractNum>
-  <w:abstractNum w:abstractNumId="20">
+  <w:abstractNum w:abstractNumId="20" w15:restartNumberingAfterBreak="0">
     <w:nsid w:val="3828049F"/>
     <w:multiLevelType w:val="hybridMultilevel"/>
     <w:tmpl w:val="E9948994"/>
@@ -23418,7 +23272,7 @@
       </w:rPr>
     </w:lvl>
   </w:abstractNum>
-  <w:abstractNum w:abstractNumId="21">
+  <w:abstractNum w:abstractNumId="21" w15:restartNumberingAfterBreak="0">
     <w:nsid w:val="3F001AA4"/>
     <w:multiLevelType w:val="hybridMultilevel"/>
     <w:tmpl w:val="A8903EAA"/>
@@ -23532,7 +23386,7 @@
       </w:rPr>
     </w:lvl>
   </w:abstractNum>
-  <w:abstractNum w:abstractNumId="22">
+  <w:abstractNum w:abstractNumId="22" w15:restartNumberingAfterBreak="0">
     <w:nsid w:val="3F1A0430"/>
     <w:multiLevelType w:val="multilevel"/>
     <w:tmpl w:val="6E4CFADE"/>
@@ -23649,7 +23503,7 @@
       </w:rPr>
     </w:lvl>
   </w:abstractNum>
-  <w:abstractNum w:abstractNumId="23">
+  <w:abstractNum w:abstractNumId="23" w15:restartNumberingAfterBreak="0">
     <w:nsid w:val="3F5312FC"/>
     <w:multiLevelType w:val="hybridMultilevel"/>
     <w:tmpl w:val="E86C1FE8"/>
@@ -23738,7 +23592,7 @@
       </w:pPr>
     </w:lvl>
   </w:abstractNum>
-  <w:abstractNum w:abstractNumId="24">
+  <w:abstractNum w:abstractNumId="24" w15:restartNumberingAfterBreak="0">
     <w:nsid w:val="456D1F79"/>
     <w:multiLevelType w:val="multilevel"/>
     <w:tmpl w:val="0413001D"/>
@@ -23831,7 +23685,7 @@
       </w:pPr>
     </w:lvl>
   </w:abstractNum>
-  <w:abstractNum w:abstractNumId="25">
+  <w:abstractNum w:abstractNumId="25" w15:restartNumberingAfterBreak="0">
     <w:nsid w:val="45F33B43"/>
     <w:multiLevelType w:val="hybridMultilevel"/>
     <w:tmpl w:val="48E2986A"/>
@@ -23945,7 +23799,7 @@
       </w:rPr>
     </w:lvl>
   </w:abstractNum>
-  <w:abstractNum w:abstractNumId="26">
+  <w:abstractNum w:abstractNumId="26" w15:restartNumberingAfterBreak="0">
     <w:nsid w:val="47FA774A"/>
     <w:multiLevelType w:val="hybridMultilevel"/>
     <w:tmpl w:val="0956836C"/>
@@ -24059,7 +23913,7 @@
       </w:rPr>
     </w:lvl>
   </w:abstractNum>
-  <w:abstractNum w:abstractNumId="27">
+  <w:abstractNum w:abstractNumId="27" w15:restartNumberingAfterBreak="0">
     <w:nsid w:val="485D4FC6"/>
     <w:multiLevelType w:val="hybridMultilevel"/>
     <w:tmpl w:val="42983FF4"/>
@@ -24172,7 +24026,7 @@
       </w:rPr>
     </w:lvl>
   </w:abstractNum>
-  <w:abstractNum w:abstractNumId="28">
+  <w:abstractNum w:abstractNumId="28" w15:restartNumberingAfterBreak="0">
     <w:nsid w:val="486643F3"/>
     <w:multiLevelType w:val="hybridMultilevel"/>
     <w:tmpl w:val="C5C6E778"/>
@@ -24287,7 +24141,7 @@
       </w:rPr>
     </w:lvl>
   </w:abstractNum>
-  <w:abstractNum w:abstractNumId="29">
+  <w:abstractNum w:abstractNumId="29" w15:restartNumberingAfterBreak="0">
     <w:nsid w:val="4B4F60D4"/>
     <w:multiLevelType w:val="singleLevel"/>
     <w:tmpl w:val="9CC26BEC"/>
@@ -24306,7 +24160,7 @@
       </w:rPr>
     </w:lvl>
   </w:abstractNum>
-  <w:abstractNum w:abstractNumId="30">
+  <w:abstractNum w:abstractNumId="30" w15:restartNumberingAfterBreak="0">
     <w:nsid w:val="4E6C56FE"/>
     <w:multiLevelType w:val="hybridMultilevel"/>
     <w:tmpl w:val="0FB85522"/>
@@ -24424,7 +24278,7 @@
       </w:rPr>
     </w:lvl>
   </w:abstractNum>
-  <w:abstractNum w:abstractNumId="31">
+  <w:abstractNum w:abstractNumId="31" w15:restartNumberingAfterBreak="0">
     <w:nsid w:val="545C0735"/>
     <w:multiLevelType w:val="hybridMultilevel"/>
     <w:tmpl w:val="3A10C8B0"/>
@@ -24537,7 +24391,7 @@
       </w:rPr>
     </w:lvl>
   </w:abstractNum>
-  <w:abstractNum w:abstractNumId="32">
+  <w:abstractNum w:abstractNumId="32" w15:restartNumberingAfterBreak="0">
     <w:nsid w:val="54C24CCF"/>
     <w:multiLevelType w:val="hybridMultilevel"/>
     <w:tmpl w:val="C27C8FBA"/>
@@ -24651,7 +24505,7 @@
       </w:rPr>
     </w:lvl>
   </w:abstractNum>
-  <w:abstractNum w:abstractNumId="33">
+  <w:abstractNum w:abstractNumId="33" w15:restartNumberingAfterBreak="0">
     <w:nsid w:val="56D5614C"/>
     <w:multiLevelType w:val="hybridMultilevel"/>
     <w:tmpl w:val="D90C49FA"/>
@@ -24764,7 +24618,7 @@
       </w:rPr>
     </w:lvl>
   </w:abstractNum>
-  <w:abstractNum w:abstractNumId="34">
+  <w:abstractNum w:abstractNumId="34" w15:restartNumberingAfterBreak="0">
     <w:nsid w:val="57215B3A"/>
     <w:multiLevelType w:val="multilevel"/>
     <w:tmpl w:val="02469128"/>
@@ -24936,7 +24790,7 @@
       </w:rPr>
     </w:lvl>
   </w:abstractNum>
-  <w:abstractNum w:abstractNumId="35">
+  <w:abstractNum w:abstractNumId="35" w15:restartNumberingAfterBreak="0">
     <w:nsid w:val="5D7937BB"/>
     <w:multiLevelType w:val="hybridMultilevel"/>
     <w:tmpl w:val="EE2243CC"/>
@@ -25025,7 +24879,7 @@
       </w:pPr>
     </w:lvl>
   </w:abstractNum>
-  <w:abstractNum w:abstractNumId="36">
+  <w:abstractNum w:abstractNumId="36" w15:restartNumberingAfterBreak="0">
     <w:nsid w:val="656053F9"/>
     <w:multiLevelType w:val="multilevel"/>
     <w:tmpl w:val="581453B0"/>
@@ -25103,7 +24957,7 @@
       </w:rPr>
     </w:lvl>
   </w:abstractNum>
-  <w:abstractNum w:abstractNumId="37">
+  <w:abstractNum w:abstractNumId="37" w15:restartNumberingAfterBreak="0">
     <w:nsid w:val="662A2E05"/>
     <w:multiLevelType w:val="hybridMultilevel"/>
     <w:tmpl w:val="3FD65196"/>
@@ -25192,7 +25046,7 @@
       </w:pPr>
     </w:lvl>
   </w:abstractNum>
-  <w:abstractNum w:abstractNumId="38">
+  <w:abstractNum w:abstractNumId="38" w15:restartNumberingAfterBreak="0">
     <w:nsid w:val="68066E1C"/>
     <w:multiLevelType w:val="hybridMultilevel"/>
     <w:tmpl w:val="3A1A456A"/>
@@ -25281,7 +25135,7 @@
       </w:pPr>
     </w:lvl>
   </w:abstractNum>
-  <w:abstractNum w:abstractNumId="39">
+  <w:abstractNum w:abstractNumId="39" w15:restartNumberingAfterBreak="0">
     <w:nsid w:val="68363C17"/>
     <w:multiLevelType w:val="hybridMultilevel"/>
     <w:tmpl w:val="5BE0358A"/>
@@ -25395,7 +25249,7 @@
       </w:rPr>
     </w:lvl>
   </w:abstractNum>
-  <w:abstractNum w:abstractNumId="40">
+  <w:abstractNum w:abstractNumId="40" w15:restartNumberingAfterBreak="0">
     <w:nsid w:val="68432E14"/>
     <w:multiLevelType w:val="hybridMultilevel"/>
     <w:tmpl w:val="1F58CF00"/>
@@ -25507,7 +25361,7 @@
       </w:rPr>
     </w:lvl>
   </w:abstractNum>
-  <w:abstractNum w:abstractNumId="41">
+  <w:abstractNum w:abstractNumId="41" w15:restartNumberingAfterBreak="0">
     <w:nsid w:val="68596601"/>
     <w:multiLevelType w:val="hybridMultilevel"/>
     <w:tmpl w:val="F37A3B7E"/>
@@ -25620,7 +25474,7 @@
       </w:rPr>
     </w:lvl>
   </w:abstractNum>
-  <w:abstractNum w:abstractNumId="42">
+  <w:abstractNum w:abstractNumId="42" w15:restartNumberingAfterBreak="0">
     <w:nsid w:val="69EA1001"/>
     <w:multiLevelType w:val="multilevel"/>
     <w:tmpl w:val="A8903EAA"/>
@@ -25735,7 +25589,7 @@
       </w:rPr>
     </w:lvl>
   </w:abstractNum>
-  <w:abstractNum w:abstractNumId="43">
+  <w:abstractNum w:abstractNumId="43" w15:restartNumberingAfterBreak="0">
     <w:nsid w:val="6D104E65"/>
     <w:multiLevelType w:val="hybridMultilevel"/>
     <w:tmpl w:val="A178ECC6"/>
@@ -25848,7 +25702,7 @@
       </w:rPr>
     </w:lvl>
   </w:abstractNum>
-  <w:abstractNum w:abstractNumId="44">
+  <w:abstractNum w:abstractNumId="44" w15:restartNumberingAfterBreak="0">
     <w:nsid w:val="6DA521B2"/>
     <w:multiLevelType w:val="multilevel"/>
     <w:tmpl w:val="F482C6B6"/>
@@ -25962,7 +25816,7 @@
       </w:rPr>
     </w:lvl>
   </w:abstractNum>
-  <w:abstractNum w:abstractNumId="45">
+  <w:abstractNum w:abstractNumId="45" w15:restartNumberingAfterBreak="0">
     <w:nsid w:val="6EFC7FAE"/>
     <w:multiLevelType w:val="hybridMultilevel"/>
     <w:tmpl w:val="7D102ACE"/>
@@ -26049,7 +25903,7 @@
       </w:pPr>
     </w:lvl>
   </w:abstractNum>
-  <w:abstractNum w:abstractNumId="46">
+  <w:abstractNum w:abstractNumId="46" w15:restartNumberingAfterBreak="0">
     <w:nsid w:val="702B7722"/>
     <w:multiLevelType w:val="hybridMultilevel"/>
     <w:tmpl w:val="34E0C916"/>
@@ -26162,7 +26016,7 @@
       </w:rPr>
     </w:lvl>
   </w:abstractNum>
-  <w:abstractNum w:abstractNumId="47">
+  <w:abstractNum w:abstractNumId="47" w15:restartNumberingAfterBreak="0">
     <w:nsid w:val="70844938"/>
     <w:multiLevelType w:val="multilevel"/>
     <w:tmpl w:val="75F2655A"/>
@@ -26276,7 +26130,7 @@
       </w:rPr>
     </w:lvl>
   </w:abstractNum>
-  <w:abstractNum w:abstractNumId="48">
+  <w:abstractNum w:abstractNumId="48" w15:restartNumberingAfterBreak="0">
     <w:nsid w:val="72591FAD"/>
     <w:multiLevelType w:val="hybridMultilevel"/>
     <w:tmpl w:val="E5488774"/>
@@ -26389,7 +26243,7 @@
       </w:rPr>
     </w:lvl>
   </w:abstractNum>
-  <w:abstractNum w:abstractNumId="49">
+  <w:abstractNum w:abstractNumId="49" w15:restartNumberingAfterBreak="0">
     <w:nsid w:val="73711502"/>
     <w:multiLevelType w:val="hybridMultilevel"/>
     <w:tmpl w:val="C6B6E472"/>
@@ -26503,7 +26357,7 @@
       </w:rPr>
     </w:lvl>
   </w:abstractNum>
-  <w:abstractNum w:abstractNumId="50">
+  <w:abstractNum w:abstractNumId="50" w15:restartNumberingAfterBreak="0">
     <w:nsid w:val="74F66444"/>
     <w:multiLevelType w:val="multilevel"/>
     <w:tmpl w:val="AB542B54"/>
@@ -26581,7 +26435,7 @@
       </w:rPr>
     </w:lvl>
   </w:abstractNum>
-  <w:abstractNum w:abstractNumId="51">
+  <w:abstractNum w:abstractNumId="51" w15:restartNumberingAfterBreak="0">
     <w:nsid w:val="759E74C3"/>
     <w:multiLevelType w:val="hybridMultilevel"/>
     <w:tmpl w:val="74F2D9F6"/>
@@ -26694,7 +26548,7 @@
       </w:rPr>
     </w:lvl>
   </w:abstractNum>
-  <w:abstractNum w:abstractNumId="52">
+  <w:abstractNum w:abstractNumId="52" w15:restartNumberingAfterBreak="0">
     <w:nsid w:val="763643E0"/>
     <w:multiLevelType w:val="hybridMultilevel"/>
     <w:tmpl w:val="5EE607C4"/>
@@ -26806,7 +26660,7 @@
       </w:rPr>
     </w:lvl>
   </w:abstractNum>
-  <w:abstractNum w:abstractNumId="53">
+  <w:abstractNum w:abstractNumId="53" w15:restartNumberingAfterBreak="0">
     <w:nsid w:val="768A6434"/>
     <w:multiLevelType w:val="hybridMultilevel"/>
     <w:tmpl w:val="4F06EB34"/>
@@ -26919,7 +26773,7 @@
       </w:rPr>
     </w:lvl>
   </w:abstractNum>
-  <w:abstractNum w:abstractNumId="54">
+  <w:abstractNum w:abstractNumId="54" w15:restartNumberingAfterBreak="0">
     <w:nsid w:val="7ABF4B98"/>
     <w:multiLevelType w:val="hybridMultilevel"/>
     <w:tmpl w:val="817612EE"/>
@@ -32430,7 +32284,7 @@
 </file>
 
 <file path=customXml/itemProps3.xml><?xml version="1.0" encoding="utf-8"?>
-<ds:datastoreItem xmlns:ds="http://schemas.openxmlformats.org/officeDocument/2006/customXml" ds:itemID="{329D5C5A-89E1-4760-B135-EB844E435962}">
+<ds:datastoreItem xmlns:ds="http://schemas.openxmlformats.org/officeDocument/2006/customXml" ds:itemID="{64942DE3-261D-41D4-A670-F17C303F5EF1}">
   <ds:schemaRefs>
     <ds:schemaRef ds:uri="http://schemas.openxmlformats.org/officeDocument/2006/bibliography"/>
   </ds:schemaRefs>

</xml_diff>

<commit_message>
Final Modification before First Review
</commit_message>
<xml_diff>
--- a/WP1/D1.3.1 Industrial Use Cases for French Consortium.docx
+++ b/WP1/D1.3.1 Industrial Use Cases for French Consortium.docx
@@ -211,76 +211,26 @@
         <w:rPr>
           <w:szCs w:val="20"/>
         </w:rPr>
-        <w:t xml:space="preserve">Anne </w:t>
-      </w:r>
-      <w:proofErr w:type="spellStart"/>
-      <w:r>
+        <w:t>Anne Monceaux (AIRBUS Group)</w:t>
+      </w:r>
+    </w:p>
+    <w:p>
+      <w:pPr>
         <w:rPr>
           <w:szCs w:val="20"/>
         </w:rPr>
-        <w:t>Monceaux</w:t>
-      </w:r>
-      <w:proofErr w:type="spellEnd"/>
+      </w:pPr>
       <w:r>
         <w:rPr>
           <w:szCs w:val="20"/>
         </w:rPr>
-        <w:t xml:space="preserve"> (AIRBUS Group)</w:t>
-      </w:r>
-    </w:p>
-    <w:p>
-      <w:pPr>
+        <w:tab/>
+      </w:r>
+      <w:r>
         <w:rPr>
           <w:szCs w:val="20"/>
         </w:rPr>
-      </w:pPr>
-      <w:r>
-        <w:rPr>
-          <w:szCs w:val="20"/>
-        </w:rPr>
-        <w:tab/>
-      </w:r>
-      <w:proofErr w:type="spellStart"/>
-      <w:r>
-        <w:rPr>
-          <w:szCs w:val="20"/>
-        </w:rPr>
-        <w:t>Marwa</w:t>
-      </w:r>
-      <w:proofErr w:type="spellEnd"/>
-      <w:r>
-        <w:rPr>
-          <w:szCs w:val="20"/>
-        </w:rPr>
-        <w:t xml:space="preserve"> </w:t>
-      </w:r>
-      <w:proofErr w:type="spellStart"/>
-      <w:r>
-        <w:rPr>
-          <w:szCs w:val="20"/>
-        </w:rPr>
-        <w:t>Rostren</w:t>
-      </w:r>
-      <w:proofErr w:type="spellEnd"/>
-      <w:r>
-        <w:rPr>
-          <w:szCs w:val="20"/>
-        </w:rPr>
-        <w:t xml:space="preserve"> (</w:t>
-      </w:r>
-      <w:proofErr w:type="spellStart"/>
-      <w:r>
-        <w:rPr>
-          <w:szCs w:val="20"/>
-        </w:rPr>
-        <w:t>Obeo</w:t>
-      </w:r>
-      <w:proofErr w:type="spellEnd"/>
-      <w:r>
-        <w:rPr>
-          <w:szCs w:val="20"/>
-        </w:rPr>
-        <w:t>)</w:t>
+        <w:t>Marwa Rostren (Obeo)</w:t>
       </w:r>
     </w:p>
     <w:p>
@@ -597,32 +547,17 @@
               <w:cnfStyle w:val="000000100000" w:firstRow="0" w:lastRow="0" w:firstColumn="0" w:lastColumn="0" w:oddVBand="0" w:evenVBand="0" w:oddHBand="1" w:evenHBand="0" w:firstRowFirstColumn="0" w:firstRowLastColumn="0" w:lastRowFirstColumn="0" w:lastRowLastColumn="0"/>
             </w:pPr>
             <w:r>
-              <w:t xml:space="preserve">Anne </w:t>
-            </w:r>
-            <w:proofErr w:type="spellStart"/>
-            <w:r>
-              <w:t>Monceaux</w:t>
-            </w:r>
-            <w:proofErr w:type="spellEnd"/>
+              <w:t>Anne Monceaux</w:t>
+            </w:r>
           </w:p>
           <w:p>
             <w:pPr>
               <w:snapToGrid w:val="0"/>
               <w:cnfStyle w:val="000000100000" w:firstRow="0" w:lastRow="0" w:firstColumn="0" w:lastColumn="0" w:oddVBand="0" w:evenVBand="0" w:oddHBand="1" w:evenHBand="0" w:firstRowFirstColumn="0" w:firstRowLastColumn="0" w:lastRowFirstColumn="0" w:lastRowLastColumn="0"/>
             </w:pPr>
-            <w:proofErr w:type="spellStart"/>
-            <w:r>
-              <w:t>Marwa</w:t>
-            </w:r>
-            <w:proofErr w:type="spellEnd"/>
-            <w:r>
-              <w:t xml:space="preserve"> </w:t>
-            </w:r>
-            <w:proofErr w:type="spellStart"/>
-            <w:r>
-              <w:t>Rostren</w:t>
-            </w:r>
-            <w:proofErr w:type="spellEnd"/>
+            <w:r>
+              <w:t>Marwa Rostren</w:t>
+            </w:r>
           </w:p>
         </w:tc>
         <w:tc>
@@ -4603,15 +4538,7 @@
         </w:numPr>
       </w:pPr>
       <w:r>
-        <w:t xml:space="preserve">We need to keep documenting Sirius in an eclipse editor (using </w:t>
-      </w:r>
-      <w:proofErr w:type="spellStart"/>
-      <w:r>
-        <w:t>Mylyn</w:t>
-      </w:r>
-      <w:proofErr w:type="spellEnd"/>
-      <w:r>
-        <w:t xml:space="preserve"> textile).</w:t>
+        <w:t>We need to keep documenting Sirius in an eclipse editor (using Mylyn textile).</w:t>
       </w:r>
     </w:p>
     <w:p>
@@ -4826,15 +4753,7 @@
         <w:pStyle w:val="Corpsdetexte1"/>
       </w:pPr>
       <w:r>
-        <w:t>The Sirius models are dispatched in several *.</w:t>
-      </w:r>
-      <w:proofErr w:type="spellStart"/>
-      <w:r>
-        <w:t>ecore</w:t>
-      </w:r>
-      <w:proofErr w:type="spellEnd"/>
-      <w:r>
-        <w:t xml:space="preserve"> models listed below:</w:t>
+        <w:t>The Sirius models are dispatched in several *.ecore models listed below:</w:t>
       </w:r>
     </w:p>
     <w:p>
@@ -4845,21 +4764,8 @@
           <w:numId w:val="39"/>
         </w:numPr>
       </w:pPr>
-      <w:proofErr w:type="spellStart"/>
-      <w:r>
-        <w:t>diagram.ecore</w:t>
-      </w:r>
-      <w:proofErr w:type="spellEnd"/>
-      <w:r>
-        <w:t xml:space="preserve"> – used to manage diagrams representations concepts. This model can be found in the “model” folder in the “</w:t>
-      </w:r>
-      <w:proofErr w:type="spellStart"/>
-      <w:r>
-        <w:t>org.eclipse.sirius.diagram</w:t>
-      </w:r>
-      <w:proofErr w:type="spellEnd"/>
-      <w:r>
-        <w:t>” plugin.</w:t>
+      <w:r>
+        <w:t>diagram.ecore – used to manage diagrams representations concepts. This model can be found in the “model” folder in the “org.eclipse.sirius.diagram” plugin.</w:t>
       </w:r>
     </w:p>
     <w:p>
@@ -4870,29 +4776,8 @@
           <w:numId w:val="39"/>
         </w:numPr>
       </w:pPr>
-      <w:proofErr w:type="spellStart"/>
-      <w:r>
-        <w:t>layoutdata.ecore</w:t>
-      </w:r>
-      <w:proofErr w:type="spellEnd"/>
-      <w:r>
-        <w:t xml:space="preserve"> – used to manage </w:t>
-      </w:r>
-      <w:proofErr w:type="spellStart"/>
-      <w:r>
-        <w:t>layoutdata</w:t>
-      </w:r>
-      <w:proofErr w:type="spellEnd"/>
-      <w:r>
-        <w:t xml:space="preserve"> concepts. This model can be found in the “model” folder in the “</w:t>
-      </w:r>
-      <w:proofErr w:type="spellStart"/>
-      <w:r>
-        <w:t>org.eclipse.sirius.diagram.layoutdata</w:t>
-      </w:r>
-      <w:proofErr w:type="spellEnd"/>
-      <w:r>
-        <w:t>” plugin.</w:t>
+      <w:r>
+        <w:t>layoutdata.ecore – used to manage layoutdata concepts. This model can be found in the “model” folder in the “org.eclipse.sirius.diagram.layoutdata” plugin.</w:t>
       </w:r>
     </w:p>
     <w:p>
@@ -4903,21 +4788,8 @@
           <w:numId w:val="39"/>
         </w:numPr>
       </w:pPr>
-      <w:proofErr w:type="spellStart"/>
-      <w:r>
-        <w:t>sequence.ecore</w:t>
-      </w:r>
-      <w:proofErr w:type="spellEnd"/>
-      <w:r>
-        <w:t xml:space="preserve"> – used to manage sequences representations concepts. This model can be found in the “model” folder in the “</w:t>
-      </w:r>
-      <w:proofErr w:type="spellStart"/>
-      <w:r>
-        <w:t>org.eclipse.sirius.diagram.sequence</w:t>
-      </w:r>
-      <w:proofErr w:type="spellEnd"/>
-      <w:r>
-        <w:t>” plugin.</w:t>
+      <w:r>
+        <w:t>sequence.ecore – used to manage sequences representations concepts. This model can be found in the “model” folder in the “org.eclipse.sirius.diagram.sequence” plugin.</w:t>
       </w:r>
     </w:p>
     <w:p>
@@ -4928,21 +4800,8 @@
           <w:numId w:val="39"/>
         </w:numPr>
       </w:pPr>
-      <w:proofErr w:type="spellStart"/>
-      <w:r>
-        <w:t>table.ecore</w:t>
-      </w:r>
-      <w:proofErr w:type="spellEnd"/>
-      <w:r>
-        <w:t xml:space="preserve"> – used to manage tables representations concepts. This model can be found in the “model” folder in the “</w:t>
-      </w:r>
-      <w:proofErr w:type="spellStart"/>
-      <w:r>
-        <w:t>org.eclipse.sirius.table</w:t>
-      </w:r>
-      <w:proofErr w:type="spellEnd"/>
-      <w:r>
-        <w:t>” plugin.</w:t>
+      <w:r>
+        <w:t>table.ecore – used to manage tables representations concepts. This model can be found in the “model” folder in the “org.eclipse.sirius.table” plugin.</w:t>
       </w:r>
     </w:p>
     <w:p>
@@ -4953,21 +4812,8 @@
           <w:numId w:val="39"/>
         </w:numPr>
       </w:pPr>
-      <w:proofErr w:type="spellStart"/>
-      <w:r>
-        <w:t>tree.ecore</w:t>
-      </w:r>
-      <w:proofErr w:type="spellEnd"/>
-      <w:r>
-        <w:t xml:space="preserve"> – used to manage trees representations concepts. This model can be found in the “model” folder in the “</w:t>
-      </w:r>
-      <w:proofErr w:type="spellStart"/>
-      <w:r>
-        <w:t>org.eclipse.sirius.tree</w:t>
-      </w:r>
-      <w:proofErr w:type="spellEnd"/>
-      <w:r>
-        <w:t>” plugin.</w:t>
+      <w:r>
+        <w:t>tree.ecore – used to manage trees representations concepts. This model can be found in the “model” folder in the “org.eclipse.sirius.tree” plugin.</w:t>
       </w:r>
     </w:p>
     <w:p>
@@ -4978,29 +4824,8 @@
           <w:numId w:val="39"/>
         </w:numPr>
       </w:pPr>
-      <w:proofErr w:type="spellStart"/>
-      <w:r>
-        <w:t>basicfamily.ecore</w:t>
-      </w:r>
-      <w:proofErr w:type="spellEnd"/>
-      <w:r>
-        <w:t xml:space="preserve"> – used to explain scenarios in the </w:t>
-      </w:r>
-      <w:proofErr w:type="spellStart"/>
-      <w:r>
-        <w:t>startup</w:t>
-      </w:r>
-      <w:proofErr w:type="spellEnd"/>
-      <w:r>
-        <w:t xml:space="preserve"> tutorial. This model can be found in the “model” folder in the “</w:t>
-      </w:r>
-      <w:proofErr w:type="spellStart"/>
-      <w:r>
-        <w:t>org.eclipse.sirius.sample.basicfamily</w:t>
-      </w:r>
-      <w:proofErr w:type="spellEnd"/>
-      <w:r>
-        <w:t>” plugin.</w:t>
+      <w:r>
+        <w:t>basicfamily.ecore – used to explain scenarios in the startup tutorial. This model can be found in the “model” folder in the “org.eclipse.sirius.sample.basicfamily” plugin.</w:t>
       </w:r>
     </w:p>
     <w:p>
@@ -5220,25 +5045,7 @@
                 <w:color w:val="808080"/>
                 <w:szCs w:val="20"/>
               </w:rPr>
-              <w:t xml:space="preserve">Author: Laurent </w:t>
-            </w:r>
-            <w:proofErr w:type="spellStart"/>
-            <w:r>
-              <w:rPr>
-                <w:rFonts w:ascii="Consolas" w:hAnsi="Consolas" w:cs="Consolas"/>
-                <w:color w:val="808080"/>
-                <w:szCs w:val="20"/>
-              </w:rPr>
-              <w:t>Redor</w:t>
-            </w:r>
-            <w:proofErr w:type="spellEnd"/>
-            <w:r>
-              <w:rPr>
-                <w:rFonts w:ascii="Consolas" w:hAnsi="Consolas" w:cs="Consolas"/>
-                <w:color w:val="808080"/>
-                <w:szCs w:val="20"/>
-              </w:rPr>
-              <w:t xml:space="preserve"> &lt;laurent.redor@obeo.fr&gt; 2014-08-05 10:38:21</w:t>
+              <w:t>Author: Laurent Redor &lt;laurent.redor@obeo.fr&gt; 2014-08-05 10:38:21</w:t>
             </w:r>
           </w:p>
           <w:p>
@@ -5258,25 +5065,7 @@
                 <w:color w:val="808080"/>
                 <w:szCs w:val="20"/>
               </w:rPr>
-              <w:t xml:space="preserve">Committer: Laurent </w:t>
-            </w:r>
-            <w:proofErr w:type="spellStart"/>
-            <w:r>
-              <w:rPr>
-                <w:rFonts w:ascii="Consolas" w:hAnsi="Consolas" w:cs="Consolas"/>
-                <w:color w:val="808080"/>
-                <w:szCs w:val="20"/>
-              </w:rPr>
-              <w:t>Redor</w:t>
-            </w:r>
-            <w:proofErr w:type="spellEnd"/>
-            <w:r>
-              <w:rPr>
-                <w:rFonts w:ascii="Consolas" w:hAnsi="Consolas" w:cs="Consolas"/>
-                <w:color w:val="808080"/>
-                <w:szCs w:val="20"/>
-              </w:rPr>
-              <w:t xml:space="preserve"> &lt;laurent.redor@obeo.fr&gt; 2014-08-22 09:32:51</w:t>
+              <w:t>Committer: Laurent Redor &lt;laurent.redor@obeo.fr&gt; 2014-08-22 09:32:51</w:t>
             </w:r>
           </w:p>
           <w:p>
@@ -5313,61 +5102,7 @@
                 <w:color w:val="808080"/>
                 <w:szCs w:val="20"/>
               </w:rPr>
-              <w:t xml:space="preserve"> ([442231] Have </w:t>
-            </w:r>
-            <w:proofErr w:type="spellStart"/>
-            <w:r>
-              <w:rPr>
-                <w:rFonts w:ascii="Consolas" w:hAnsi="Consolas" w:cs="Consolas"/>
-                <w:color w:val="808080"/>
-                <w:szCs w:val="20"/>
-              </w:rPr>
-              <w:t>InvalidPermissionCommand</w:t>
-            </w:r>
-            <w:proofErr w:type="spellEnd"/>
-            <w:r>
-              <w:rPr>
-                <w:rFonts w:ascii="Consolas" w:hAnsi="Consolas" w:cs="Consolas"/>
-                <w:color w:val="808080"/>
-                <w:szCs w:val="20"/>
-              </w:rPr>
-              <w:t>/</w:t>
-            </w:r>
-            <w:proofErr w:type="spellStart"/>
-            <w:r>
-              <w:rPr>
-                <w:rFonts w:ascii="Consolas" w:hAnsi="Consolas" w:cs="Consolas"/>
-                <w:color w:val="808080"/>
-                <w:szCs w:val="20"/>
-              </w:rPr>
-              <w:t>LockedInstanceException</w:t>
-            </w:r>
-            <w:proofErr w:type="spellEnd"/>
-            <w:r>
-              <w:rPr>
-                <w:rFonts w:ascii="Consolas" w:hAnsi="Consolas" w:cs="Consolas"/>
-                <w:color w:val="808080"/>
-                <w:szCs w:val="20"/>
-              </w:rPr>
-              <w:t xml:space="preserve"> manages several </w:t>
-            </w:r>
-            <w:proofErr w:type="spellStart"/>
-            <w:r>
-              <w:rPr>
-                <w:rFonts w:ascii="Consolas" w:hAnsi="Consolas" w:cs="Consolas"/>
-                <w:color w:val="808080"/>
-                <w:szCs w:val="20"/>
-              </w:rPr>
-              <w:t>EObjects</w:t>
-            </w:r>
-            <w:proofErr w:type="spellEnd"/>
-            <w:r>
-              <w:rPr>
-                <w:rFonts w:ascii="Consolas" w:hAnsi="Consolas" w:cs="Consolas"/>
-                <w:color w:val="808080"/>
-                <w:szCs w:val="20"/>
-              </w:rPr>
-              <w:t>)</w:t>
+              <w:t xml:space="preserve"> ([442231] Have InvalidPermissionCommand/LockedInstanceException manages several EObjects)</w:t>
             </w:r>
           </w:p>
           <w:p>
@@ -5405,43 +5140,7 @@
                 <w:color w:val="808080"/>
                 <w:szCs w:val="20"/>
               </w:rPr>
-              <w:t xml:space="preserve"> ([427872] </w:t>
-            </w:r>
-            <w:proofErr w:type="spellStart"/>
-            <w:r>
-              <w:rPr>
-                <w:rFonts w:ascii="Consolas" w:hAnsi="Consolas" w:cs="Consolas"/>
-                <w:color w:val="808080"/>
-                <w:szCs w:val="20"/>
-              </w:rPr>
-              <w:t>AbstractDeleteDRepresentationElementTask</w:t>
-            </w:r>
-            <w:proofErr w:type="spellEnd"/>
-            <w:r>
-              <w:rPr>
-                <w:rFonts w:ascii="Consolas" w:hAnsi="Consolas" w:cs="Consolas"/>
-                <w:color w:val="808080"/>
-                <w:szCs w:val="20"/>
-              </w:rPr>
-              <w:t xml:space="preserve"> and subclasses </w:t>
-            </w:r>
-            <w:proofErr w:type="spellStart"/>
-            <w:r>
-              <w:rPr>
-                <w:rFonts w:ascii="Consolas" w:hAnsi="Consolas" w:cs="Consolas"/>
-                <w:color w:val="808080"/>
-                <w:szCs w:val="20"/>
-              </w:rPr>
-              <w:t>cleanup</w:t>
-            </w:r>
-            <w:proofErr w:type="spellEnd"/>
-            <w:r>
-              <w:rPr>
-                <w:rFonts w:ascii="Consolas" w:hAnsi="Consolas" w:cs="Consolas"/>
-                <w:color w:val="808080"/>
-                <w:szCs w:val="20"/>
-              </w:rPr>
-              <w:t>)</w:t>
+              <w:t xml:space="preserve"> ([427872] AbstractDeleteDRepresentationElementTask and subclasses cleanup)</w:t>
             </w:r>
           </w:p>
           <w:p>
@@ -5487,9 +5186,16 @@
                 <w:szCs w:val="20"/>
                 <w:u w:val="single"/>
               </w:rPr>
-              <w:t>origin/bug/</w:t>
-            </w:r>
-            <w:proofErr w:type="spellStart"/>
+              <w:t>origin/bug/cleanupTests</w:t>
+            </w:r>
+            <w:r>
+              <w:rPr>
+                <w:rFonts w:ascii="Consolas" w:hAnsi="Consolas" w:cs="Consolas"/>
+                <w:color w:val="808080"/>
+                <w:szCs w:val="20"/>
+              </w:rPr>
+              <w:t xml:space="preserve">, </w:t>
+            </w:r>
             <w:r>
               <w:rPr>
                 <w:rFonts w:ascii="Consolas" w:hAnsi="Consolas" w:cs="Consolas"/>
@@ -5497,9 +5203,8 @@
                 <w:szCs w:val="20"/>
                 <w:u w:val="single"/>
               </w:rPr>
-              <w:t>cleanupTests</w:t>
-            </w:r>
-            <w:proofErr w:type="spellEnd"/>
+              <w:t>origin/master</w:t>
+            </w:r>
             <w:r>
               <w:rPr>
                 <w:rFonts w:ascii="Consolas" w:hAnsi="Consolas" w:cs="Consolas"/>
@@ -5515,7 +5220,7 @@
                 <w:szCs w:val="20"/>
                 <w:u w:val="single"/>
               </w:rPr>
-              <w:t>origin/master</w:t>
+              <w:t>origin/tests.performance</w:t>
             </w:r>
             <w:r>
               <w:rPr>
@@ -5532,34 +5237,6 @@
                 <w:szCs w:val="20"/>
                 <w:u w:val="single"/>
               </w:rPr>
-              <w:t>origin/</w:t>
-            </w:r>
-            <w:proofErr w:type="spellStart"/>
-            <w:r>
-              <w:rPr>
-                <w:rFonts w:ascii="Consolas" w:hAnsi="Consolas" w:cs="Consolas"/>
-                <w:color w:val="0000FF"/>
-                <w:szCs w:val="20"/>
-                <w:u w:val="single"/>
-              </w:rPr>
-              <w:t>tests.performance</w:t>
-            </w:r>
-            <w:proofErr w:type="spellEnd"/>
-            <w:r>
-              <w:rPr>
-                <w:rFonts w:ascii="Consolas" w:hAnsi="Consolas" w:cs="Consolas"/>
-                <w:color w:val="808080"/>
-                <w:szCs w:val="20"/>
-              </w:rPr>
-              <w:t xml:space="preserve">, </w:t>
-            </w:r>
-            <w:r>
-              <w:rPr>
-                <w:rFonts w:ascii="Consolas" w:hAnsi="Consolas" w:cs="Consolas"/>
-                <w:color w:val="0000FF"/>
-                <w:szCs w:val="20"/>
-                <w:u w:val="single"/>
-              </w:rPr>
               <w:t>origin/v2.0.x</w:t>
             </w:r>
           </w:p>
@@ -5641,39 +5318,7 @@
                 <w:rFonts w:ascii="Consolas" w:hAnsi="Consolas" w:cs="Consolas"/>
                 <w:szCs w:val="20"/>
               </w:rPr>
-              <w:t xml:space="preserve">* </w:t>
-            </w:r>
-            <w:proofErr w:type="spellStart"/>
-            <w:r>
-              <w:rPr>
-                <w:rFonts w:ascii="Consolas" w:hAnsi="Consolas" w:cs="Consolas"/>
-                <w:szCs w:val="20"/>
-              </w:rPr>
-              <w:t>SiriusResizeTracker</w:t>
-            </w:r>
-            <w:proofErr w:type="spellEnd"/>
-            <w:r>
-              <w:rPr>
-                <w:rFonts w:ascii="Consolas" w:hAnsi="Consolas" w:cs="Consolas"/>
-                <w:szCs w:val="20"/>
-              </w:rPr>
-              <w:t xml:space="preserve">: Override of {@link </w:t>
-            </w:r>
-            <w:proofErr w:type="spellStart"/>
-            <w:r>
-              <w:rPr>
-                <w:rFonts w:ascii="Consolas" w:hAnsi="Consolas" w:cs="Consolas"/>
-                <w:szCs w:val="20"/>
-              </w:rPr>
-              <w:t>ResizeTracker</w:t>
-            </w:r>
-            <w:proofErr w:type="spellEnd"/>
-            <w:r>
-              <w:rPr>
-                <w:rFonts w:ascii="Consolas" w:hAnsi="Consolas" w:cs="Consolas"/>
-                <w:szCs w:val="20"/>
-              </w:rPr>
-              <w:t>} to allow a</w:t>
+              <w:t>* SiriusResizeTracker: Override of {@link ResizeTracker} to allow a</w:t>
             </w:r>
           </w:p>
           <w:p>
@@ -5687,21 +5332,12 @@
                 <w:szCs w:val="20"/>
               </w:rPr>
             </w:pPr>
-            <w:proofErr w:type="gramStart"/>
             <w:r>
               <w:rPr>
                 <w:rFonts w:ascii="Consolas" w:hAnsi="Consolas" w:cs="Consolas"/>
                 <w:szCs w:val="20"/>
               </w:rPr>
-              <w:t>resize</w:t>
-            </w:r>
-            <w:proofErr w:type="gramEnd"/>
-            <w:r>
-              <w:rPr>
-                <w:rFonts w:ascii="Consolas" w:hAnsi="Consolas" w:cs="Consolas"/>
-                <w:szCs w:val="20"/>
-              </w:rPr>
-              <w:t xml:space="preserve"> that also moves all children.</w:t>
+              <w:t>resize that also moves all children.</w:t>
             </w:r>
           </w:p>
           <w:p>
@@ -5720,23 +5356,7 @@
                 <w:rFonts w:ascii="Consolas" w:hAnsi="Consolas" w:cs="Consolas"/>
                 <w:szCs w:val="20"/>
               </w:rPr>
-              <w:t xml:space="preserve">* </w:t>
-            </w:r>
-            <w:proofErr w:type="spellStart"/>
-            <w:r>
-              <w:rPr>
-                <w:rFonts w:ascii="Consolas" w:hAnsi="Consolas" w:cs="Consolas"/>
-                <w:szCs w:val="20"/>
-              </w:rPr>
-              <w:t>AirResizableEditPolicy</w:t>
-            </w:r>
-            <w:proofErr w:type="spellEnd"/>
-            <w:r>
-              <w:rPr>
-                <w:rFonts w:ascii="Consolas" w:hAnsi="Consolas" w:cs="Consolas"/>
-                <w:szCs w:val="20"/>
-              </w:rPr>
-              <w:t>:</w:t>
+              <w:t>* AirResizableEditPolicy:</w:t>
             </w:r>
           </w:p>
           <w:p>
@@ -5755,23 +5375,7 @@
                 <w:rFonts w:ascii="Consolas" w:hAnsi="Consolas" w:cs="Consolas"/>
                 <w:szCs w:val="20"/>
               </w:rPr>
-              <w:t xml:space="preserve">** Use our own </w:t>
-            </w:r>
-            <w:proofErr w:type="spellStart"/>
-            <w:r>
-              <w:rPr>
-                <w:rFonts w:ascii="Consolas" w:hAnsi="Consolas" w:cs="Consolas"/>
-                <w:szCs w:val="20"/>
-              </w:rPr>
-              <w:t>ResizeTracker</w:t>
-            </w:r>
-            <w:proofErr w:type="spellEnd"/>
-            <w:r>
-              <w:rPr>
-                <w:rFonts w:ascii="Consolas" w:hAnsi="Consolas" w:cs="Consolas"/>
-                <w:szCs w:val="20"/>
-              </w:rPr>
-              <w:t xml:space="preserve"> to set the "flag"</w:t>
+              <w:t>** Use our own ResizeTracker to set the "flag"</w:t>
             </w:r>
           </w:p>
           <w:p>
@@ -5785,21 +5389,12 @@
                 <w:szCs w:val="20"/>
               </w:rPr>
             </w:pPr>
-            <w:proofErr w:type="spellStart"/>
             <w:r>
               <w:rPr>
                 <w:rFonts w:ascii="Consolas" w:hAnsi="Consolas" w:cs="Consolas"/>
                 <w:szCs w:val="20"/>
               </w:rPr>
-              <w:t>SiriusResizeTracker.FIX_CHILDREN_KEY</w:t>
-            </w:r>
-            <w:proofErr w:type="spellEnd"/>
-            <w:r>
-              <w:rPr>
-                <w:rFonts w:ascii="Consolas" w:hAnsi="Consolas" w:cs="Consolas"/>
-                <w:szCs w:val="20"/>
-              </w:rPr>
-              <w:t xml:space="preserve"> when the corresponding shortcut is</w:t>
+              <w:t>SiriusResizeTracker.FIX_CHILDREN_KEY when the corresponding shortcut is</w:t>
             </w:r>
           </w:p>
           <w:p>
@@ -5813,21 +5408,12 @@
                 <w:szCs w:val="20"/>
               </w:rPr>
             </w:pPr>
-            <w:proofErr w:type="gramStart"/>
             <w:r>
               <w:rPr>
                 <w:rFonts w:ascii="Consolas" w:hAnsi="Consolas" w:cs="Consolas"/>
                 <w:szCs w:val="20"/>
               </w:rPr>
-              <w:t>pressed</w:t>
-            </w:r>
-            <w:proofErr w:type="gramEnd"/>
-            <w:r>
-              <w:rPr>
-                <w:rFonts w:ascii="Consolas" w:hAnsi="Consolas" w:cs="Consolas"/>
-                <w:szCs w:val="20"/>
-              </w:rPr>
-              <w:t>.</w:t>
+              <w:t>pressed.</w:t>
             </w:r>
           </w:p>
           <w:p>
@@ -5846,23 +5432,7 @@
                 <w:rFonts w:ascii="Consolas" w:hAnsi="Consolas" w:cs="Consolas"/>
                 <w:szCs w:val="20"/>
               </w:rPr>
-              <w:t xml:space="preserve">** Adapt </w:t>
-            </w:r>
-            <w:proofErr w:type="spellStart"/>
-            <w:r>
-              <w:rPr>
-                <w:rFonts w:ascii="Consolas" w:hAnsi="Consolas" w:cs="Consolas"/>
-                <w:szCs w:val="20"/>
-              </w:rPr>
-              <w:t>buildResizeCommand</w:t>
-            </w:r>
-            <w:proofErr w:type="spellEnd"/>
-            <w:r>
-              <w:rPr>
-                <w:rFonts w:ascii="Consolas" w:hAnsi="Consolas" w:cs="Consolas"/>
-                <w:szCs w:val="20"/>
-              </w:rPr>
-              <w:t xml:space="preserve"> to also resize children (according to</w:t>
+              <w:t>** Adapt buildResizeCommand to also resize children (according to</w:t>
             </w:r>
           </w:p>
           <w:p>
@@ -5876,21 +5446,12 @@
                 <w:szCs w:val="20"/>
               </w:rPr>
             </w:pPr>
-            <w:proofErr w:type="spellStart"/>
             <w:r>
               <w:rPr>
                 <w:rFonts w:ascii="Consolas" w:hAnsi="Consolas" w:cs="Consolas"/>
                 <w:szCs w:val="20"/>
               </w:rPr>
-              <w:t>SiriusResizeTracker.FIX_CHILDREN_KEY</w:t>
-            </w:r>
-            <w:proofErr w:type="spellEnd"/>
-            <w:r>
-              <w:rPr>
-                <w:rFonts w:ascii="Consolas" w:hAnsi="Consolas" w:cs="Consolas"/>
-                <w:szCs w:val="20"/>
-              </w:rPr>
-              <w:t>)</w:t>
+              <w:t>SiriusResizeTracker.FIX_CHILDREN_KEY)</w:t>
             </w:r>
           </w:p>
           <w:p>
@@ -5909,39 +5470,7 @@
                 <w:rFonts w:ascii="Consolas" w:hAnsi="Consolas" w:cs="Consolas"/>
                 <w:szCs w:val="20"/>
               </w:rPr>
-              <w:t xml:space="preserve">* </w:t>
-            </w:r>
-            <w:proofErr w:type="spellStart"/>
-            <w:r>
-              <w:rPr>
-                <w:rFonts w:ascii="Consolas" w:hAnsi="Consolas" w:cs="Consolas"/>
-                <w:szCs w:val="20"/>
-              </w:rPr>
-              <w:t>MoveViewOperation</w:t>
-            </w:r>
-            <w:proofErr w:type="spellEnd"/>
-            <w:r>
-              <w:rPr>
-                <w:rFonts w:ascii="Consolas" w:hAnsi="Consolas" w:cs="Consolas"/>
-                <w:szCs w:val="20"/>
-              </w:rPr>
-              <w:t xml:space="preserve"> (and </w:t>
-            </w:r>
-            <w:proofErr w:type="spellStart"/>
-            <w:r>
-              <w:rPr>
-                <w:rFonts w:ascii="Consolas" w:hAnsi="Consolas" w:cs="Consolas"/>
-                <w:szCs w:val="20"/>
-              </w:rPr>
-              <w:t>InstanceRoleResizableEditPolicy</w:t>
-            </w:r>
-            <w:proofErr w:type="spellEnd"/>
-            <w:r>
-              <w:rPr>
-                <w:rFonts w:ascii="Consolas" w:hAnsi="Consolas" w:cs="Consolas"/>
-                <w:szCs w:val="20"/>
-              </w:rPr>
-              <w:t>) : Move the</w:t>
+              <w:t>* MoveViewOperation (and InstanceRoleResizableEditPolicy) : Move the</w:t>
             </w:r>
           </w:p>
           <w:p>
@@ -5955,37 +5484,12 @@
                 <w:szCs w:val="20"/>
               </w:rPr>
             </w:pPr>
-            <w:proofErr w:type="gramStart"/>
             <w:r>
               <w:rPr>
                 <w:rFonts w:ascii="Consolas" w:hAnsi="Consolas" w:cs="Consolas"/>
                 <w:szCs w:val="20"/>
               </w:rPr>
-              <w:t>existing</w:t>
-            </w:r>
-            <w:proofErr w:type="gramEnd"/>
-            <w:r>
-              <w:rPr>
-                <w:rFonts w:ascii="Consolas" w:hAnsi="Consolas" w:cs="Consolas"/>
-                <w:szCs w:val="20"/>
-              </w:rPr>
-              <w:t xml:space="preserve"> </w:t>
-            </w:r>
-            <w:proofErr w:type="spellStart"/>
-            <w:r>
-              <w:rPr>
-                <w:rFonts w:ascii="Consolas" w:hAnsi="Consolas" w:cs="Consolas"/>
-                <w:szCs w:val="20"/>
-              </w:rPr>
-              <w:t>MoveViewOperation</w:t>
-            </w:r>
-            <w:proofErr w:type="spellEnd"/>
-            <w:r>
-              <w:rPr>
-                <w:rFonts w:ascii="Consolas" w:hAnsi="Consolas" w:cs="Consolas"/>
-                <w:szCs w:val="20"/>
-              </w:rPr>
-              <w:t xml:space="preserve"> from sequence to diagram.</w:t>
+              <w:t>existing MoveViewOperation from sequence to diagram.</w:t>
             </w:r>
           </w:p>
           <w:p>
@@ -6059,29 +5563,7 @@
                 <w:color w:val="000000"/>
                 <w:szCs w:val="20"/>
               </w:rPr>
-              <w:t xml:space="preserve">Signed-off-by: Laurent </w:t>
-            </w:r>
-            <w:proofErr w:type="spellStart"/>
-            <w:r>
-              <w:rPr>
-                <w:rFonts w:ascii="Consolas" w:hAnsi="Consolas" w:cs="Consolas"/>
-                <w:i/>
-                <w:iCs/>
-                <w:color w:val="000000"/>
-                <w:szCs w:val="20"/>
-              </w:rPr>
-              <w:t>Redor</w:t>
-            </w:r>
-            <w:proofErr w:type="spellEnd"/>
-            <w:r>
-              <w:rPr>
-                <w:rFonts w:ascii="Consolas" w:hAnsi="Consolas" w:cs="Consolas"/>
-                <w:i/>
-                <w:iCs/>
-                <w:color w:val="000000"/>
-                <w:szCs w:val="20"/>
-              </w:rPr>
-              <w:t xml:space="preserve"> &lt;laurent.redor@obeo.fr&gt;</w:t>
+              <w:t>Signed-off-by: Laurent Redor &lt;laurent.redor@obeo.fr&gt;</w:t>
             </w:r>
           </w:p>
         </w:tc>
@@ -6137,26 +5619,10 @@
         <w:rPr>
           <w:b/>
         </w:rPr>
-        <w:t>org.eclipse.sirius.doc/doc/user/diagrams/</w:t>
-      </w:r>
-      <w:proofErr w:type="spellStart"/>
-      <w:r>
-        <w:rPr>
-          <w:b/>
-        </w:rPr>
-        <w:t>Diagrams.textile</w:t>
-      </w:r>
-      <w:proofErr w:type="spellEnd"/>
-      <w:r>
-        <w:t xml:space="preserve">” file in which the new </w:t>
-      </w:r>
-      <w:proofErr w:type="spellStart"/>
-      <w:r>
-        <w:t>behavior</w:t>
-      </w:r>
-      <w:proofErr w:type="spellEnd"/>
-      <w:r>
-        <w:t xml:space="preserve"> is described in a new section “</w:t>
+        <w:t>org.eclipse.sirius.doc/doc/user/diagrams/Diagrams.textile</w:t>
+      </w:r>
+      <w:r>
+        <w:t>” file in which the new behavior is described in a new section “</w:t>
       </w:r>
       <w:r>
         <w:rPr>
@@ -6292,25 +5758,7 @@
                 <w:color w:val="808080"/>
                 <w:szCs w:val="20"/>
               </w:rPr>
-              <w:t xml:space="preserve">Author: Laurent </w:t>
-            </w:r>
-            <w:proofErr w:type="spellStart"/>
-            <w:r>
-              <w:rPr>
-                <w:rFonts w:ascii="Consolas" w:hAnsi="Consolas" w:cs="Consolas"/>
-                <w:color w:val="808080"/>
-                <w:szCs w:val="20"/>
-              </w:rPr>
-              <w:t>Redor</w:t>
-            </w:r>
-            <w:proofErr w:type="spellEnd"/>
-            <w:r>
-              <w:rPr>
-                <w:rFonts w:ascii="Consolas" w:hAnsi="Consolas" w:cs="Consolas"/>
-                <w:color w:val="808080"/>
-                <w:szCs w:val="20"/>
-              </w:rPr>
-              <w:t xml:space="preserve"> &lt;laurent.redor@obeo.fr&gt; 2014-07-02 10:29:57</w:t>
+              <w:t>Author: Laurent Redor &lt;laurent.redor@obeo.fr&gt; 2014-07-02 10:29:57</w:t>
             </w:r>
           </w:p>
           <w:p>
@@ -6330,25 +5778,7 @@
                 <w:color w:val="808080"/>
                 <w:szCs w:val="20"/>
               </w:rPr>
-              <w:t xml:space="preserve">Committer: Laurent </w:t>
-            </w:r>
-            <w:proofErr w:type="spellStart"/>
-            <w:r>
-              <w:rPr>
-                <w:rFonts w:ascii="Consolas" w:hAnsi="Consolas" w:cs="Consolas"/>
-                <w:color w:val="808080"/>
-                <w:szCs w:val="20"/>
-              </w:rPr>
-              <w:t>Redor</w:t>
-            </w:r>
-            <w:proofErr w:type="spellEnd"/>
-            <w:r>
-              <w:rPr>
-                <w:rFonts w:ascii="Consolas" w:hAnsi="Consolas" w:cs="Consolas"/>
-                <w:color w:val="808080"/>
-                <w:szCs w:val="20"/>
-              </w:rPr>
-              <w:t xml:space="preserve"> &lt;laurent.redor@obeo.fr&gt; 2014-07-04 11:41:54</w:t>
+              <w:t>Committer: Laurent Redor &lt;laurent.redor@obeo.fr&gt; 2014-07-04 11:41:54</w:t>
             </w:r>
           </w:p>
           <w:p>
@@ -6468,9 +5898,16 @@
                 <w:szCs w:val="20"/>
                 <w:u w:val="single"/>
               </w:rPr>
-              <w:t>origin/bug/</w:t>
-            </w:r>
-            <w:proofErr w:type="spellStart"/>
+              <w:t>origin/bug/cleanupTests</w:t>
+            </w:r>
+            <w:r>
+              <w:rPr>
+                <w:rFonts w:ascii="Consolas" w:hAnsi="Consolas" w:cs="Consolas"/>
+                <w:color w:val="808080"/>
+                <w:szCs w:val="20"/>
+              </w:rPr>
+              <w:t xml:space="preserve">, </w:t>
+            </w:r>
             <w:r>
               <w:rPr>
                 <w:rFonts w:ascii="Consolas" w:hAnsi="Consolas" w:cs="Consolas"/>
@@ -6478,9 +5915,8 @@
                 <w:szCs w:val="20"/>
                 <w:u w:val="single"/>
               </w:rPr>
-              <w:t>cleanupTests</w:t>
-            </w:r>
-            <w:proofErr w:type="spellEnd"/>
+              <w:t>origin/gsoc2014</w:t>
+            </w:r>
             <w:r>
               <w:rPr>
                 <w:rFonts w:ascii="Consolas" w:hAnsi="Consolas" w:cs="Consolas"/>
@@ -6496,7 +5932,7 @@
                 <w:szCs w:val="20"/>
                 <w:u w:val="single"/>
               </w:rPr>
-              <w:t>origin/gsoc2014</w:t>
+              <w:t>origin/master</w:t>
             </w:r>
             <w:r>
               <w:rPr>
@@ -6513,7 +5949,7 @@
                 <w:szCs w:val="20"/>
                 <w:u w:val="single"/>
               </w:rPr>
-              <w:t>origin/master</w:t>
+              <w:t>origin/performances</w:t>
             </w:r>
             <w:r>
               <w:rPr>
@@ -6530,7 +5966,7 @@
                 <w:szCs w:val="20"/>
                 <w:u w:val="single"/>
               </w:rPr>
-              <w:t>origin/performances</w:t>
+              <w:t>origin/tests.performance</w:t>
             </w:r>
             <w:r>
               <w:rPr>
@@ -6547,34 +5983,6 @@
                 <w:szCs w:val="20"/>
                 <w:u w:val="single"/>
               </w:rPr>
-              <w:t>origin/</w:t>
-            </w:r>
-            <w:proofErr w:type="spellStart"/>
-            <w:r>
-              <w:rPr>
-                <w:rFonts w:ascii="Consolas" w:hAnsi="Consolas" w:cs="Consolas"/>
-                <w:color w:val="0000FF"/>
-                <w:szCs w:val="20"/>
-                <w:u w:val="single"/>
-              </w:rPr>
-              <w:t>tests.performance</w:t>
-            </w:r>
-            <w:proofErr w:type="spellEnd"/>
-            <w:r>
-              <w:rPr>
-                <w:rFonts w:ascii="Consolas" w:hAnsi="Consolas" w:cs="Consolas"/>
-                <w:color w:val="808080"/>
-                <w:szCs w:val="20"/>
-              </w:rPr>
-              <w:t xml:space="preserve">, </w:t>
-            </w:r>
-            <w:r>
-              <w:rPr>
-                <w:rFonts w:ascii="Consolas" w:hAnsi="Consolas" w:cs="Consolas"/>
-                <w:color w:val="0000FF"/>
-                <w:szCs w:val="20"/>
-                <w:u w:val="single"/>
-              </w:rPr>
               <w:t>origin/v2.0.x</w:t>
             </w:r>
           </w:p>
@@ -6651,21 +6059,12 @@
                 <w:szCs w:val="20"/>
               </w:rPr>
             </w:pPr>
-            <w:proofErr w:type="gramStart"/>
             <w:r>
               <w:rPr>
                 <w:rFonts w:ascii="Consolas" w:hAnsi="Consolas" w:cs="Consolas"/>
                 <w:szCs w:val="20"/>
               </w:rPr>
-              <w:t>rectangle</w:t>
-            </w:r>
-            <w:proofErr w:type="gramEnd"/>
-            <w:r>
-              <w:rPr>
-                <w:rFonts w:ascii="Consolas" w:hAnsi="Consolas" w:cs="Consolas"/>
-                <w:szCs w:val="20"/>
-              </w:rPr>
-              <w:t>. To be selected, an element must be completely contained by</w:t>
+              <w:t>rectangle. To be selected, an element must be completely contained by</w:t>
             </w:r>
           </w:p>
           <w:p>
@@ -6679,21 +6078,12 @@
                 <w:szCs w:val="20"/>
               </w:rPr>
             </w:pPr>
-            <w:proofErr w:type="gramStart"/>
             <w:r>
               <w:rPr>
                 <w:rFonts w:ascii="Consolas" w:hAnsi="Consolas" w:cs="Consolas"/>
                 <w:szCs w:val="20"/>
               </w:rPr>
-              <w:t>the</w:t>
-            </w:r>
-            <w:proofErr w:type="gramEnd"/>
-            <w:r>
-              <w:rPr>
-                <w:rFonts w:ascii="Consolas" w:hAnsi="Consolas" w:cs="Consolas"/>
-                <w:szCs w:val="20"/>
-              </w:rPr>
-              <w:t xml:space="preserve"> selection rectangle.</w:t>
+              <w:t>the selection rectangle.</w:t>
             </w:r>
           </w:p>
           <w:p>
@@ -6738,21 +6128,12 @@
                 <w:szCs w:val="20"/>
               </w:rPr>
             </w:pPr>
-            <w:proofErr w:type="gramStart"/>
             <w:r>
               <w:rPr>
                 <w:rFonts w:ascii="Consolas" w:hAnsi="Consolas" w:cs="Consolas"/>
                 <w:szCs w:val="20"/>
               </w:rPr>
-              <w:t>an</w:t>
-            </w:r>
-            <w:proofErr w:type="gramEnd"/>
-            <w:r>
-              <w:rPr>
-                <w:rFonts w:ascii="Consolas" w:hAnsi="Consolas" w:cs="Consolas"/>
-                <w:szCs w:val="20"/>
-              </w:rPr>
-              <w:t xml:space="preserve"> element must intersect the selection rectangle.</w:t>
+              <w:t>an element must intersect the selection rectangle.</w:t>
             </w:r>
           </w:p>
           <w:p>
@@ -6797,21 +6178,12 @@
                 <w:szCs w:val="20"/>
               </w:rPr>
             </w:pPr>
-            <w:proofErr w:type="gramStart"/>
             <w:r>
               <w:rPr>
                 <w:rFonts w:ascii="Consolas" w:hAnsi="Consolas" w:cs="Consolas"/>
                 <w:szCs w:val="20"/>
               </w:rPr>
-              <w:t>right</w:t>
-            </w:r>
-            <w:proofErr w:type="gramEnd"/>
-            <w:r>
-              <w:rPr>
-                <w:rFonts w:ascii="Consolas" w:hAnsi="Consolas" w:cs="Consolas"/>
-                <w:szCs w:val="20"/>
-              </w:rPr>
-              <w:t xml:space="preserve"> to left. The current mode remains when the user selects elements</w:t>
+              <w:t>right to left. The current mode remains when the user selects elements</w:t>
             </w:r>
           </w:p>
           <w:p>
@@ -6825,21 +6197,12 @@
                 <w:szCs w:val="20"/>
               </w:rPr>
             </w:pPr>
-            <w:proofErr w:type="gramStart"/>
             <w:r>
               <w:rPr>
                 <w:rFonts w:ascii="Consolas" w:hAnsi="Consolas" w:cs="Consolas"/>
                 <w:szCs w:val="20"/>
               </w:rPr>
-              <w:t>from</w:t>
-            </w:r>
-            <w:proofErr w:type="gramEnd"/>
-            <w:r>
-              <w:rPr>
-                <w:rFonts w:ascii="Consolas" w:hAnsi="Consolas" w:cs="Consolas"/>
-                <w:szCs w:val="20"/>
-              </w:rPr>
-              <w:t xml:space="preserve"> left to right.</w:t>
+              <w:t>from left to right.</w:t>
             </w:r>
           </w:p>
           <w:p>
@@ -6914,29 +6277,7 @@
                 <w:color w:val="000000"/>
                 <w:szCs w:val="20"/>
               </w:rPr>
-              <w:t xml:space="preserve">Signed-off-by: Laurent </w:t>
-            </w:r>
-            <w:proofErr w:type="spellStart"/>
-            <w:r>
-              <w:rPr>
-                <w:rFonts w:ascii="Consolas" w:hAnsi="Consolas" w:cs="Consolas"/>
-                <w:i/>
-                <w:iCs/>
-                <w:color w:val="000000"/>
-                <w:szCs w:val="20"/>
-              </w:rPr>
-              <w:t>Redor</w:t>
-            </w:r>
-            <w:proofErr w:type="spellEnd"/>
-            <w:r>
-              <w:rPr>
-                <w:rFonts w:ascii="Consolas" w:hAnsi="Consolas" w:cs="Consolas"/>
-                <w:i/>
-                <w:iCs/>
-                <w:color w:val="000000"/>
-                <w:szCs w:val="20"/>
-              </w:rPr>
-              <w:t xml:space="preserve"> &lt;laurent.redor@obeo.fr&gt;</w:t>
+              <w:t>Signed-off-by: Laurent Redor &lt;laurent.redor@obeo.fr&gt;</w:t>
             </w:r>
           </w:p>
         </w:tc>
@@ -6989,16 +6330,8 @@
         <w:rPr>
           <w:b/>
         </w:rPr>
-        <w:t>org.eclipse.sirius.doc/doc/user/diagrams/</w:t>
-      </w:r>
-      <w:proofErr w:type="spellStart"/>
-      <w:r>
-        <w:rPr>
-          <w:b/>
-        </w:rPr>
-        <w:t>Diagrams.textile</w:t>
-      </w:r>
-      <w:proofErr w:type="spellEnd"/>
+        <w:t>org.eclipse.sirius.doc/doc/user/diagrams/Diagrams.textile</w:t>
+      </w:r>
       <w:r>
         <w:t>” file in which the behaviour of “</w:t>
       </w:r>
@@ -7596,21 +6929,7 @@
                 <w:rFonts w:ascii="Times New Roman" w:hAnsi="Times New Roman"/>
               </w:rPr>
               <w:lastRenderedPageBreak/>
-              <w:t xml:space="preserve">- The current documentation is too long to be considered as </w:t>
-            </w:r>
-            <w:proofErr w:type="spellStart"/>
-            <w:r>
-              <w:rPr>
-                <w:rFonts w:ascii="Times New Roman" w:hAnsi="Times New Roman"/>
-              </w:rPr>
-              <w:t>startup</w:t>
-            </w:r>
-            <w:proofErr w:type="spellEnd"/>
-            <w:r>
-              <w:rPr>
-                <w:rFonts w:ascii="Times New Roman" w:hAnsi="Times New Roman"/>
-              </w:rPr>
-              <w:t xml:space="preserve"> documentation for users.</w:t>
+              <w:t>- The current documentation is too long to be considered as startup documentation for users.</w:t>
             </w:r>
           </w:p>
           <w:p>
@@ -7719,23 +7038,13 @@
                 <w:bCs/>
               </w:rPr>
             </w:pPr>
-            <w:proofErr w:type="spellStart"/>
             <w:r>
               <w:rPr>
                 <w:rFonts w:ascii="Times New Roman" w:hAnsi="Times New Roman"/>
                 <w:b/>
                 <w:bCs/>
               </w:rPr>
-              <w:t>Postconditions</w:t>
-            </w:r>
-            <w:proofErr w:type="spellEnd"/>
-            <w:r>
-              <w:rPr>
-                <w:rFonts w:ascii="Times New Roman" w:hAnsi="Times New Roman"/>
-                <w:b/>
-                <w:bCs/>
-              </w:rPr>
-              <w:t>:</w:t>
+              <w:t>Postconditions:</w:t>
             </w:r>
           </w:p>
         </w:tc>
@@ -8009,21 +7318,7 @@
               <w:rPr>
                 <w:rFonts w:ascii="Times New Roman" w:hAnsi="Times New Roman"/>
               </w:rPr>
-              <w:t xml:space="preserve">1- Keep using </w:t>
-            </w:r>
-            <w:proofErr w:type="spellStart"/>
-            <w:r>
-              <w:rPr>
-                <w:rFonts w:ascii="Times New Roman" w:hAnsi="Times New Roman"/>
-              </w:rPr>
-              <w:t>Mylyn</w:t>
-            </w:r>
-            <w:proofErr w:type="spellEnd"/>
-            <w:r>
-              <w:rPr>
-                <w:rFonts w:ascii="Times New Roman" w:hAnsi="Times New Roman"/>
-              </w:rPr>
-              <w:t xml:space="preserve"> textile for documentation</w:t>
+              <w:t>1- Keep using Mylyn textile for documentation</w:t>
             </w:r>
           </w:p>
           <w:p>
@@ -8037,21 +7332,7 @@
               <w:rPr>
                 <w:rFonts w:ascii="Times New Roman" w:hAnsi="Times New Roman"/>
               </w:rPr>
-              <w:t xml:space="preserve">2- Keep the same documentation engine working (ant scripts, toc generators, </w:t>
-            </w:r>
-            <w:proofErr w:type="gramStart"/>
-            <w:r>
-              <w:rPr>
-                <w:rFonts w:ascii="Times New Roman" w:hAnsi="Times New Roman"/>
-              </w:rPr>
-              <w:t>etc.</w:t>
-            </w:r>
-            <w:proofErr w:type="gramEnd"/>
-            <w:r>
-              <w:rPr>
-                <w:rFonts w:ascii="Times New Roman" w:hAnsi="Times New Roman"/>
-              </w:rPr>
-              <w:t>)</w:t>
+              <w:t>2- Keep the same documentation engine working (ant scripts, toc generators, etc.)</w:t>
             </w:r>
           </w:p>
           <w:p>
@@ -8346,15 +7627,7 @@
         <w:pStyle w:val="Corpsdetexte1"/>
       </w:pPr>
       <w:r>
-        <w:t xml:space="preserve">Today, SmartEA needs to provide documentation explaining the migration plans and explaining the Impact analysis to help the architect making transformations in a consistent and pragmatic way. In this context, and especially in the migration context, intentions behind decisions are as important as decisions themselves, and therefore so is the documentation. This documentation does not exist yet; today the migration plans are represented by a comparison model which compares the source architecture with the target one; the impact analysis can be obtained by deducing all the related </w:t>
-      </w:r>
-      <w:proofErr w:type="spellStart"/>
-      <w:r>
-        <w:t>artifacts</w:t>
-      </w:r>
-      <w:proofErr w:type="spellEnd"/>
-      <w:r>
-        <w:t>, representations and references of all the model’s elements.</w:t>
+        <w:t>Today, SmartEA needs to provide documentation explaining the migration plans and explaining the Impact analysis to help the architect making transformations in a consistent and pragmatic way. In this context, and especially in the migration context, intentions behind decisions are as important as decisions themselves, and therefore so is the documentation. This documentation does not exist yet; today the migration plans are represented by a comparison model which compares the source architecture with the target one; the impact analysis can be obtained by deducing all the related artifacts, representations and references of all the model’s elements.</w:t>
       </w:r>
     </w:p>
     <w:p>
@@ -8362,31 +7635,7 @@
         <w:pStyle w:val="Corpsdetexte1"/>
       </w:pPr>
       <w:r>
-        <w:t xml:space="preserve">In addition, </w:t>
-      </w:r>
-      <w:proofErr w:type="spellStart"/>
-      <w:r>
-        <w:t>Smartea</w:t>
-      </w:r>
-      <w:proofErr w:type="spellEnd"/>
-      <w:r>
-        <w:t xml:space="preserve"> Users need to provide their own project’s documentation. This documentation is currently provided by using </w:t>
-      </w:r>
-      <w:proofErr w:type="spellStart"/>
-      <w:r>
-        <w:t>Acceleo</w:t>
-      </w:r>
-      <w:proofErr w:type="spellEnd"/>
-      <w:r>
-        <w:t xml:space="preserve"> Templates </w:t>
-      </w:r>
-      <w:proofErr w:type="spellStart"/>
-      <w:r>
-        <w:t>Artifacts</w:t>
-      </w:r>
-      <w:proofErr w:type="spellEnd"/>
-      <w:r>
-        <w:t xml:space="preserve"> which must be synchronous with the current state of project models.</w:t>
+        <w:t>In addition, Smartea Users need to provide their own project’s documentation. This documentation is currently provided by using Acceleo Templates Artifacts which must be synchronous with the current state of project models.</w:t>
       </w:r>
     </w:p>
     <w:p>
@@ -8688,23 +7937,7 @@
         <w:pStyle w:val="Corpsdetexte1"/>
       </w:pPr>
       <w:r>
-        <w:t xml:space="preserve">All the diagrams, trees, tables and other </w:t>
-      </w:r>
-      <w:proofErr w:type="spellStart"/>
-      <w:r>
-        <w:t>artifacts</w:t>
-      </w:r>
-      <w:proofErr w:type="spellEnd"/>
-      <w:r>
-        <w:t xml:space="preserve"> presented in </w:t>
-      </w:r>
-      <w:proofErr w:type="spellStart"/>
-      <w:r>
-        <w:t>SmartEA</w:t>
-      </w:r>
-      <w:proofErr w:type="spellEnd"/>
-      <w:r>
-        <w:t xml:space="preserve"> are models conform to the TOGAF meta-model.</w:t>
+        <w:t>All the diagrams, trees, tables and other artifacts presented in SmartEA are models conform to the TOGAF meta-model.</w:t>
       </w:r>
     </w:p>
     <w:p>
@@ -8797,14 +8030,12 @@
       <w:r>
         <w:t>as “</w:t>
       </w:r>
-      <w:proofErr w:type="spellStart"/>
       <w:r>
         <w:rPr>
           <w:b/>
         </w:rPr>
         <w:t>afontaine</w:t>
       </w:r>
-      <w:proofErr w:type="spellEnd"/>
       <w:r>
         <w:t>” user, using the password “</w:t>
       </w:r>
@@ -8934,48 +8165,14 @@
           <w:b/>
           <w:sz w:val="20"/>
         </w:rPr>
-        <w:t xml:space="preserve">Diagram – Impacts </w:t>
-      </w:r>
-      <w:proofErr w:type="spellStart"/>
-      <w:r>
-        <w:rPr>
-          <w:rFonts w:ascii="Arial" w:hAnsi="Arial" w:cs="Arial"/>
-          <w:b/>
-          <w:sz w:val="20"/>
-        </w:rPr>
-        <w:t>RedHat</w:t>
-      </w:r>
-      <w:proofErr w:type="spellEnd"/>
-      <w:r>
-        <w:rPr>
-          <w:rFonts w:ascii="Arial" w:hAnsi="Arial" w:cs="Arial"/>
-          <w:b/>
-          <w:sz w:val="20"/>
-        </w:rPr>
-        <w:t xml:space="preserve"> 4.3</w:t>
+        <w:t>Diagram – Impacts RedHat 4.3</w:t>
       </w:r>
       <w:r>
         <w:rPr>
           <w:rFonts w:ascii="Arial" w:hAnsi="Arial" w:cs="Arial"/>
           <w:sz w:val="20"/>
         </w:rPr>
-        <w:t xml:space="preserve">” will display the impacts of </w:t>
-      </w:r>
-      <w:proofErr w:type="spellStart"/>
-      <w:r>
-        <w:rPr>
-          <w:rFonts w:ascii="Arial" w:hAnsi="Arial" w:cs="Arial"/>
-          <w:sz w:val="20"/>
-        </w:rPr>
-        <w:t>RedHat</w:t>
-      </w:r>
-      <w:proofErr w:type="spellEnd"/>
-      <w:r>
-        <w:rPr>
-          <w:rFonts w:ascii="Arial" w:hAnsi="Arial" w:cs="Arial"/>
-          <w:sz w:val="20"/>
-        </w:rPr>
-        <w:t xml:space="preserve"> 4.3 component diagram as follows:</w:t>
+        <w:t>” will display the impacts of RedHat 4.3 component diagram as follows:</w:t>
       </w:r>
     </w:p>
     <w:p>
@@ -9294,21 +8491,7 @@
         <w:rPr>
           <w:b/>
         </w:rPr>
-        <w:t xml:space="preserve">Linux </w:t>
-      </w:r>
-      <w:proofErr w:type="spellStart"/>
-      <w:r>
-        <w:rPr>
-          <w:b/>
-        </w:rPr>
-        <w:t>RedHat</w:t>
-      </w:r>
-      <w:proofErr w:type="spellEnd"/>
-      <w:r>
-        <w:rPr>
-          <w:b/>
-        </w:rPr>
-        <w:t xml:space="preserve"> ES 4.3</w:t>
+        <w:t>Linux RedHat ES 4.3</w:t>
       </w:r>
       <w:r>
         <w:t>” component impacts several representations:</w:t>
@@ -9335,15 +8518,7 @@
         </w:numPr>
       </w:pPr>
       <w:r>
-        <w:t xml:space="preserve">The Trips </w:t>
-      </w:r>
-      <w:proofErr w:type="spellStart"/>
-      <w:r>
-        <w:t>Mgt</w:t>
-      </w:r>
-      <w:proofErr w:type="spellEnd"/>
-      <w:r>
-        <w:t xml:space="preserve"> System – Technical Architecture diagram</w:t>
+        <w:t>The Trips Mgt System – Technical Architecture diagram</w:t>
       </w:r>
     </w:p>
     <w:p>
@@ -9355,15 +8530,7 @@
         </w:numPr>
       </w:pPr>
       <w:r>
-        <w:t xml:space="preserve">The Offers </w:t>
-      </w:r>
-      <w:proofErr w:type="spellStart"/>
-      <w:r>
-        <w:t>Mgt</w:t>
-      </w:r>
-      <w:proofErr w:type="spellEnd"/>
-      <w:r>
-        <w:t xml:space="preserve"> System – Technical Architecture diagram</w:t>
+        <w:t>The Offers Mgt System – Technical Architecture diagram</w:t>
       </w:r>
     </w:p>
     <w:p>
@@ -9375,15 +8542,7 @@
         </w:numPr>
       </w:pPr>
       <w:r>
-        <w:t xml:space="preserve">The Impacts </w:t>
-      </w:r>
-      <w:proofErr w:type="spellStart"/>
-      <w:r>
-        <w:t>RedHat</w:t>
-      </w:r>
-      <w:proofErr w:type="spellEnd"/>
-      <w:r>
-        <w:t xml:space="preserve"> 4.3 diagram</w:t>
+        <w:t>The Impacts RedHat 4.3 diagram</w:t>
       </w:r>
     </w:p>
     <w:p>
@@ -9397,21 +8556,7 @@
         <w:rPr>
           <w:b/>
         </w:rPr>
-        <w:t xml:space="preserve">Linux </w:t>
-      </w:r>
-      <w:proofErr w:type="spellStart"/>
-      <w:r>
-        <w:rPr>
-          <w:b/>
-        </w:rPr>
-        <w:t>RedHat</w:t>
-      </w:r>
-      <w:proofErr w:type="spellEnd"/>
-      <w:r>
-        <w:rPr>
-          <w:b/>
-        </w:rPr>
-        <w:t xml:space="preserve"> ES 4.3</w:t>
+        <w:t>Linux RedHat ES 4.3</w:t>
       </w:r>
       <w:r>
         <w:t>” component of the tree above.</w:t>
@@ -9500,21 +8645,7 @@
         <w:rPr>
           <w:b/>
         </w:rPr>
-        <w:t xml:space="preserve">Linux </w:t>
-      </w:r>
-      <w:proofErr w:type="spellStart"/>
-      <w:r>
-        <w:rPr>
-          <w:b/>
-        </w:rPr>
-        <w:t>RedHat</w:t>
-      </w:r>
-      <w:proofErr w:type="spellEnd"/>
-      <w:r>
-        <w:rPr>
-          <w:b/>
-        </w:rPr>
-        <w:t xml:space="preserve"> ES 6</w:t>
+        <w:t>Linux RedHat ES 6</w:t>
       </w:r>
       <w:r>
         <w:t>” component impacts several representations:</w:t>
@@ -9541,15 +8672,7 @@
         </w:numPr>
       </w:pPr>
       <w:r>
-        <w:t xml:space="preserve">The Offers </w:t>
-      </w:r>
-      <w:proofErr w:type="spellStart"/>
-      <w:r>
-        <w:t>Mgt</w:t>
-      </w:r>
-      <w:proofErr w:type="spellEnd"/>
-      <w:r>
-        <w:t xml:space="preserve"> System – Technical Architecture diagram</w:t>
+        <w:t>The Offers Mgt System – Technical Architecture diagram</w:t>
       </w:r>
     </w:p>
     <w:p>
@@ -9561,15 +8684,7 @@
         </w:numPr>
       </w:pPr>
       <w:r>
-        <w:t xml:space="preserve">The Impacts </w:t>
-      </w:r>
-      <w:proofErr w:type="spellStart"/>
-      <w:r>
-        <w:t>RedHat</w:t>
-      </w:r>
-      <w:proofErr w:type="spellEnd"/>
-      <w:r>
-        <w:t xml:space="preserve"> 4.3 diagram</w:t>
+        <w:t>The Impacts RedHat 4.3 diagram</w:t>
       </w:r>
     </w:p>
     <w:p>
@@ -9583,21 +8698,7 @@
         <w:rPr>
           <w:b/>
         </w:rPr>
-        <w:t xml:space="preserve">Linux </w:t>
-      </w:r>
-      <w:proofErr w:type="spellStart"/>
-      <w:r>
-        <w:rPr>
-          <w:b/>
-        </w:rPr>
-        <w:t>RedHat</w:t>
-      </w:r>
-      <w:proofErr w:type="spellEnd"/>
-      <w:r>
-        <w:rPr>
-          <w:b/>
-        </w:rPr>
-        <w:t xml:space="preserve"> ES 6</w:t>
+        <w:t>Linux RedHat ES 6</w:t>
       </w:r>
       <w:r>
         <w:t>” component of the tree above.</w:t>
@@ -10256,119 +9357,23 @@
                 <w:rFonts w:ascii="Times New Roman" w:hAnsi="Times New Roman"/>
                 <w:lang w:val="en-US"/>
               </w:rPr>
-              <w:t xml:space="preserve">Today, </w:t>
-            </w:r>
-            <w:proofErr w:type="spellStart"/>
-            <w:r>
+              <w:t>Today, Smartea Users need to provide their own project’s documentation. This documentation is currently provided automatically using Acceleo Templates Artifacts which must be synchronous with the current state of project models.</w:t>
+            </w:r>
+          </w:p>
+          <w:p>
+            <w:pPr>
+              <w:pStyle w:val="BodyText"/>
               <w:rPr>
                 <w:rFonts w:ascii="Times New Roman" w:hAnsi="Times New Roman"/>
                 <w:lang w:val="en-US"/>
               </w:rPr>
-              <w:t>Smartea</w:t>
-            </w:r>
-            <w:proofErr w:type="spellEnd"/>
+            </w:pPr>
             <w:r>
               <w:rPr>
                 <w:rFonts w:ascii="Times New Roman" w:hAnsi="Times New Roman"/>
                 <w:lang w:val="en-US"/>
               </w:rPr>
-              <w:t xml:space="preserve"> Users need to provide their own project’s documentation. This documentation is currently provided automatically using </w:t>
-            </w:r>
-            <w:proofErr w:type="spellStart"/>
-            <w:r>
-              <w:rPr>
-                <w:rFonts w:ascii="Times New Roman" w:hAnsi="Times New Roman"/>
-                <w:lang w:val="en-US"/>
-              </w:rPr>
-              <w:t>Acceleo</w:t>
-            </w:r>
-            <w:proofErr w:type="spellEnd"/>
-            <w:r>
-              <w:rPr>
-                <w:rFonts w:ascii="Times New Roman" w:hAnsi="Times New Roman"/>
-                <w:lang w:val="en-US"/>
-              </w:rPr>
-              <w:t xml:space="preserve"> Templates Artifacts which must be synchronous with the current state of project models.</w:t>
-            </w:r>
-          </w:p>
-          <w:p>
-            <w:pPr>
-              <w:pStyle w:val="BodyText"/>
-              <w:rPr>
-                <w:rFonts w:ascii="Times New Roman" w:hAnsi="Times New Roman"/>
-                <w:lang w:val="en-US"/>
-              </w:rPr>
-            </w:pPr>
-            <w:r>
-              <w:rPr>
-                <w:rFonts w:ascii="Times New Roman" w:hAnsi="Times New Roman"/>
-                <w:lang w:val="en-US"/>
-              </w:rPr>
-              <w:t xml:space="preserve">The actor must have </w:t>
-            </w:r>
-            <w:proofErr w:type="spellStart"/>
-            <w:r>
-              <w:rPr>
-                <w:rFonts w:ascii="Times New Roman" w:hAnsi="Times New Roman"/>
-                <w:lang w:val="en-US"/>
-              </w:rPr>
-              <w:t>Acceleo</w:t>
-            </w:r>
-            <w:proofErr w:type="spellEnd"/>
-            <w:r>
-              <w:rPr>
-                <w:rFonts w:ascii="Times New Roman" w:hAnsi="Times New Roman"/>
-                <w:lang w:val="en-US"/>
-              </w:rPr>
-              <w:t xml:space="preserve"> skills to write, update and generate documentation. The actor must analyze the models modifications impacts on the </w:t>
-            </w:r>
-            <w:proofErr w:type="spellStart"/>
-            <w:r>
-              <w:rPr>
-                <w:rFonts w:ascii="Times New Roman" w:hAnsi="Times New Roman"/>
-                <w:lang w:val="en-US"/>
-              </w:rPr>
-              <w:t>Acceleo</w:t>
-            </w:r>
-            <w:proofErr w:type="spellEnd"/>
-            <w:r>
-              <w:rPr>
-                <w:rFonts w:ascii="Times New Roman" w:hAnsi="Times New Roman"/>
-                <w:lang w:val="en-US"/>
-              </w:rPr>
-              <w:t xml:space="preserve"> templates artifacts.  The </w:t>
-            </w:r>
-            <w:proofErr w:type="spellStart"/>
-            <w:r>
-              <w:rPr>
-                <w:rFonts w:ascii="Times New Roman" w:hAnsi="Times New Roman"/>
-                <w:lang w:val="en-US"/>
-              </w:rPr>
-              <w:t>Acceleo</w:t>
-            </w:r>
-            <w:proofErr w:type="spellEnd"/>
-            <w:r>
-              <w:rPr>
-                <w:rFonts w:ascii="Times New Roman" w:hAnsi="Times New Roman"/>
-                <w:lang w:val="en-US"/>
-              </w:rPr>
-              <w:t xml:space="preserve"> artifacts synchronization is done manually. The documentation generation is launched manually. The documentation is generated automatically using the updated </w:t>
-            </w:r>
-            <w:proofErr w:type="spellStart"/>
-            <w:r>
-              <w:rPr>
-                <w:rFonts w:ascii="Times New Roman" w:hAnsi="Times New Roman"/>
-                <w:lang w:val="en-US"/>
-              </w:rPr>
-              <w:t>Acceleo</w:t>
-            </w:r>
-            <w:proofErr w:type="spellEnd"/>
-            <w:r>
-              <w:rPr>
-                <w:rFonts w:ascii="Times New Roman" w:hAnsi="Times New Roman"/>
-                <w:lang w:val="en-US"/>
-              </w:rPr>
-              <w:t xml:space="preserve"> templates.</w:t>
+              <w:t>The actor must have Acceleo skills to write, update and generate documentation. The actor must analyze the models modifications impacts on the Acceleo templates artifacts.  The Acceleo artifacts synchronization is done manually. The documentation generation is launched manually. The documentation is generated automatically using the updated Acceleo templates.</w:t>
             </w:r>
           </w:p>
           <w:p>
@@ -10511,23 +9516,13 @@
                 <w:bCs/>
               </w:rPr>
             </w:pPr>
-            <w:proofErr w:type="spellStart"/>
             <w:r>
               <w:rPr>
                 <w:rFonts w:ascii="Times New Roman" w:hAnsi="Times New Roman"/>
                 <w:b/>
                 <w:bCs/>
               </w:rPr>
-              <w:t>Postconditions</w:t>
-            </w:r>
-            <w:proofErr w:type="spellEnd"/>
-            <w:r>
-              <w:rPr>
-                <w:rFonts w:ascii="Times New Roman" w:hAnsi="Times New Roman"/>
-                <w:b/>
-                <w:bCs/>
-              </w:rPr>
-              <w:t>:</w:t>
+              <w:t>Postconditions:</w:t>
             </w:r>
           </w:p>
         </w:tc>
@@ -11172,23 +10167,7 @@
                 <w:rFonts w:ascii="Times New Roman" w:hAnsi="Times New Roman"/>
                 <w:lang w:val="en-US"/>
               </w:rPr>
-              <w:t xml:space="preserve">1- Provide a new editor to replace the use of </w:t>
-            </w:r>
-            <w:proofErr w:type="spellStart"/>
-            <w:r>
-              <w:rPr>
-                <w:rFonts w:ascii="Times New Roman" w:hAnsi="Times New Roman"/>
-                <w:lang w:val="en-US"/>
-              </w:rPr>
-              <w:t>Acceleo</w:t>
-            </w:r>
-            <w:proofErr w:type="spellEnd"/>
-            <w:r>
-              <w:rPr>
-                <w:rFonts w:ascii="Times New Roman" w:hAnsi="Times New Roman"/>
-                <w:lang w:val="en-US"/>
-              </w:rPr>
-              <w:t xml:space="preserve"> artifacts,</w:t>
+              <w:t>1- Provide a new editor to replace the use of Acceleo artifacts,</w:t>
             </w:r>
           </w:p>
           <w:p>
@@ -11990,25 +10969,7 @@
           <w:sz w:val="24"/>
           <w:lang w:val="en-US"/>
         </w:rPr>
-        <w:t xml:space="preserve">The images are actually today screenshots of models that are otherwise available in numeric and processable format. We call “visual” models the source models for these images; they are mainly tables, diagrams and 2D drawings. Their originating editors may be Excel, UML or </w:t>
-      </w:r>
-      <w:proofErr w:type="spellStart"/>
-      <w:r>
-        <w:rPr>
-          <w:rFonts w:ascii="Times New Roman" w:hAnsi="Times New Roman"/>
-          <w:sz w:val="24"/>
-          <w:lang w:val="en-US"/>
-        </w:rPr>
-        <w:t>SysML</w:t>
-      </w:r>
-      <w:proofErr w:type="spellEnd"/>
-      <w:r>
-        <w:rPr>
-          <w:rFonts w:ascii="Times New Roman" w:hAnsi="Times New Roman"/>
-          <w:sz w:val="24"/>
-          <w:lang w:val="en-US"/>
-        </w:rPr>
-        <w:t xml:space="preserve"> or E-R modelers, or 2D-CAD tools. </w:t>
+        <w:t xml:space="preserve">The images are actually today screenshots of models that are otherwise available in numeric and processable format. We call “visual” models the source models for these images; they are mainly tables, diagrams and 2D drawings. Their originating editors may be Excel, UML or SysML or E-R modelers, or 2D-CAD tools. </w:t>
       </w:r>
     </w:p>
     <w:p>
@@ -12123,23 +11084,7 @@
           <w:rFonts w:ascii="Times New Roman" w:hAnsi="Times New Roman"/>
           <w:lang w:val="en-US"/>
         </w:rPr>
-        <w:t xml:space="preserve"> sentence into an n-</w:t>
-      </w:r>
-      <w:proofErr w:type="spellStart"/>
-      <w:r>
-        <w:rPr>
-          <w:rFonts w:ascii="Times New Roman" w:hAnsi="Times New Roman"/>
-          <w:lang w:val="en-US"/>
-        </w:rPr>
-        <w:t>ary</w:t>
-      </w:r>
-      <w:proofErr w:type="spellEnd"/>
-      <w:r>
-        <w:rPr>
-          <w:rFonts w:ascii="Times New Roman" w:hAnsi="Times New Roman"/>
-          <w:lang w:val="en-US"/>
-        </w:rPr>
-        <w:t xml:space="preserve"> relation to be stored in the database.</w:t>
+        <w:t xml:space="preserve"> sentence into an n-ary relation to be stored in the database.</w:t>
       </w:r>
     </w:p>
     <w:p>
@@ -12413,21 +11358,12 @@
           <w:lang w:val="en-US"/>
         </w:rPr>
       </w:pPr>
-      <w:proofErr w:type="gramStart"/>
       <w:r>
         <w:rPr>
           <w:rFonts w:ascii="Times New Roman" w:hAnsi="Times New Roman"/>
           <w:lang w:val="en-US"/>
         </w:rPr>
-        <w:t>some</w:t>
-      </w:r>
-      <w:proofErr w:type="gramEnd"/>
-      <w:r>
-        <w:rPr>
-          <w:rFonts w:ascii="Times New Roman" w:hAnsi="Times New Roman"/>
-          <w:lang w:val="en-US"/>
-        </w:rPr>
-        <w:t xml:space="preserve"> elements of the rule such as for example the “object” are isolated and the allowed vocabulary for it is predefined. For example the Object may be a </w:t>
+        <w:t xml:space="preserve">some elements of the rule such as for example the “object” are isolated and the allowed vocabulary for it is predefined. For example the Object may be a </w:t>
       </w:r>
       <w:r>
         <w:rPr>
@@ -13978,21 +12914,7 @@
               <w:rPr>
                 <w:rFonts w:ascii="Times New Roman" w:hAnsi="Times New Roman"/>
               </w:rPr>
-              <w:t>The modelling editors are connected or can be connected to ModelWriter (connectors to SIRIUS) and the models are represented in ModelWriter (</w:t>
-            </w:r>
-            <w:proofErr w:type="spellStart"/>
-            <w:r>
-              <w:rPr>
-                <w:rFonts w:ascii="Times New Roman" w:hAnsi="Times New Roman"/>
-              </w:rPr>
-              <w:t>eCore</w:t>
-            </w:r>
-            <w:proofErr w:type="spellEnd"/>
-            <w:r>
-              <w:rPr>
-                <w:rFonts w:ascii="Times New Roman" w:hAnsi="Times New Roman"/>
-              </w:rPr>
-              <w:t>)</w:t>
+              <w:t>The modelling editors are connected or can be connected to ModelWriter (connectors to SIRIUS) and the models are represented in ModelWriter (eCore)</w:t>
             </w:r>
           </w:p>
         </w:tc>
@@ -14017,23 +12939,13 @@
                 <w:bCs/>
               </w:rPr>
             </w:pPr>
-            <w:proofErr w:type="spellStart"/>
             <w:r>
               <w:rPr>
                 <w:rFonts w:ascii="Times New Roman" w:hAnsi="Times New Roman"/>
                 <w:b/>
                 <w:bCs/>
               </w:rPr>
-              <w:t>Postconditions</w:t>
-            </w:r>
-            <w:proofErr w:type="spellEnd"/>
-            <w:r>
-              <w:rPr>
-                <w:rFonts w:ascii="Times New Roman" w:hAnsi="Times New Roman"/>
-                <w:b/>
-                <w:bCs/>
-              </w:rPr>
-              <w:t>:</w:t>
+              <w:t>Postconditions:</w:t>
             </w:r>
           </w:p>
         </w:tc>
@@ -16501,23 +15413,13 @@
                 <w:bCs/>
               </w:rPr>
             </w:pPr>
-            <w:proofErr w:type="spellStart"/>
             <w:r>
               <w:rPr>
                 <w:rFonts w:ascii="Times New Roman" w:hAnsi="Times New Roman"/>
                 <w:b/>
                 <w:bCs/>
               </w:rPr>
-              <w:t>Postconditions</w:t>
-            </w:r>
-            <w:proofErr w:type="spellEnd"/>
-            <w:r>
-              <w:rPr>
-                <w:rFonts w:ascii="Times New Roman" w:hAnsi="Times New Roman"/>
-                <w:b/>
-                <w:bCs/>
-              </w:rPr>
-              <w:t>:</w:t>
+              <w:t>Postconditions:</w:t>
             </w:r>
           </w:p>
         </w:tc>
@@ -16554,21 +15456,7 @@
               <w:rPr>
                 <w:rFonts w:ascii="Times New Roman" w:hAnsi="Times New Roman"/>
               </w:rPr>
-              <w:t xml:space="preserve">that are relevant </w:t>
-            </w:r>
-            <w:proofErr w:type="spellStart"/>
-            <w:r>
-              <w:rPr>
-                <w:rFonts w:ascii="Times New Roman" w:hAnsi="Times New Roman"/>
-              </w:rPr>
-              <w:t>wrt</w:t>
-            </w:r>
-            <w:proofErr w:type="spellEnd"/>
-            <w:r>
-              <w:rPr>
-                <w:rFonts w:ascii="Times New Roman" w:hAnsi="Times New Roman"/>
-              </w:rPr>
-              <w:t xml:space="preserve"> a design context </w:t>
+              <w:t xml:space="preserve">that are relevant wrt a design context </w:t>
             </w:r>
             <w:r>
               <w:rPr>
@@ -17159,21 +16047,12 @@
           <w:lang w:val="en-US"/>
         </w:rPr>
       </w:pPr>
-      <w:proofErr w:type="gramStart"/>
       <w:r>
         <w:rPr>
           <w:rFonts w:ascii="Times New Roman" w:hAnsi="Times New Roman"/>
           <w:lang w:val="en-US"/>
         </w:rPr>
-        <w:t>the</w:t>
-      </w:r>
-      <w:proofErr w:type="gramEnd"/>
-      <w:r>
-        <w:rPr>
-          <w:rFonts w:ascii="Times New Roman" w:hAnsi="Times New Roman"/>
-          <w:lang w:val="en-US"/>
-        </w:rPr>
-        <w:t xml:space="preserve"> </w:t>
+        <w:t xml:space="preserve">the </w:t>
       </w:r>
       <w:r>
         <w:rPr>
@@ -18330,21 +17209,7 @@
         <w:rPr>
           <w:rFonts w:cs="Arial"/>
         </w:rPr>
-        <w:t xml:space="preserve">to enable </w:t>
-      </w:r>
-      <w:proofErr w:type="spellStart"/>
-      <w:r>
-        <w:rPr>
-          <w:rFonts w:cs="Arial"/>
-        </w:rPr>
-        <w:t>travelers</w:t>
-      </w:r>
-      <w:proofErr w:type="spellEnd"/>
-      <w:r>
-        <w:rPr>
-          <w:rFonts w:cs="Arial"/>
-        </w:rPr>
-        <w:t xml:space="preserve"> to seek for and purchase a board array of products from more than 600 airlines, 25 car rental companies, many thousands of lodging properties worldwide, etc.</w:t>
+        <w:t>to enable travelers to seek for and purchase a board array of products from more than 600 airlines, 25 car rental companies, many thousands of lodging properties worldwide, etc.</w:t>
       </w:r>
     </w:p>
     <w:p>
@@ -19784,39 +18649,7 @@
           <w:rFonts w:cs="Arial"/>
           <w:szCs w:val="20"/>
         </w:rPr>
-        <w:t xml:space="preserve"> selling trip listing for B2B partners. The IP system will need to provide an SOA access based on </w:t>
-      </w:r>
-      <w:proofErr w:type="spellStart"/>
-      <w:r>
-        <w:rPr>
-          <w:rFonts w:cs="Arial"/>
-          <w:szCs w:val="20"/>
-        </w:rPr>
-        <w:t>Websphere</w:t>
-      </w:r>
-      <w:proofErr w:type="spellEnd"/>
-      <w:r>
-        <w:rPr>
-          <w:rFonts w:cs="Arial"/>
-          <w:szCs w:val="20"/>
-        </w:rPr>
-        <w:t xml:space="preserve"> AS 4 to access remotely to several services like </w:t>
-      </w:r>
-      <w:proofErr w:type="spellStart"/>
-      <w:r>
-        <w:rPr>
-          <w:rFonts w:cs="Arial"/>
-          <w:szCs w:val="20"/>
-        </w:rPr>
-        <w:t>ListingOffers</w:t>
-      </w:r>
-      <w:proofErr w:type="spellEnd"/>
-      <w:r>
-        <w:rPr>
-          <w:rFonts w:cs="Arial"/>
-          <w:szCs w:val="20"/>
-        </w:rPr>
-        <w:t>.</w:t>
+        <w:t xml:space="preserve"> selling trip listing for B2B partners. The IP system will need to provide an SOA access based on Websphere AS 4 to access remotely to several services like ListingOffers.</w:t>
       </w:r>
     </w:p>
     <w:p>
@@ -19915,23 +18748,7 @@
           <w:rFonts w:cs="Arial"/>
           <w:szCs w:val="20"/>
         </w:rPr>
-        <w:t xml:space="preserve">To improve the service quality and the TCO, </w:t>
-      </w:r>
-      <w:proofErr w:type="spellStart"/>
-      <w:r>
-        <w:rPr>
-          <w:rFonts w:cs="Arial"/>
-          <w:szCs w:val="20"/>
-        </w:rPr>
-        <w:t>OpenSource</w:t>
-      </w:r>
-      <w:proofErr w:type="spellEnd"/>
-      <w:r>
-        <w:rPr>
-          <w:rFonts w:cs="Arial"/>
-          <w:szCs w:val="20"/>
-        </w:rPr>
-        <w:t xml:space="preserve"> software’s are preferred as more as possible.</w:t>
+        <w:t>To improve the service quality and the TCO, OpenSource software’s are preferred as more as possible.</w:t>
       </w:r>
     </w:p>
     <w:p>
@@ -20390,21 +19207,7 @@
         <w:rPr>
           <w:rFonts w:cs="Arial"/>
         </w:rPr>
-        <w:t xml:space="preserve">OS : Linux </w:t>
-      </w:r>
-      <w:proofErr w:type="spellStart"/>
-      <w:r>
-        <w:rPr>
-          <w:rFonts w:cs="Arial"/>
-        </w:rPr>
-        <w:t>Redhat</w:t>
-      </w:r>
-      <w:proofErr w:type="spellEnd"/>
-      <w:r>
-        <w:rPr>
-          <w:rFonts w:cs="Arial"/>
-        </w:rPr>
-        <w:t xml:space="preserve"> ES 4.3</w:t>
+        <w:t>OS : Linux Redhat ES 4.3</w:t>
       </w:r>
     </w:p>
     <w:p>
@@ -20442,21 +19245,7 @@
         <w:rPr>
           <w:rFonts w:cs="Arial"/>
         </w:rPr>
-        <w:t xml:space="preserve">Applications Server: </w:t>
-      </w:r>
-      <w:proofErr w:type="spellStart"/>
-      <w:r>
-        <w:rPr>
-          <w:rFonts w:cs="Arial"/>
-        </w:rPr>
-        <w:t>WebShpere</w:t>
-      </w:r>
-      <w:proofErr w:type="spellEnd"/>
-      <w:r>
-        <w:rPr>
-          <w:rFonts w:cs="Arial"/>
-        </w:rPr>
-        <w:t xml:space="preserve"> AS 7</w:t>
+        <w:t>Applications Server: WebShpere AS 7</w:t>
       </w:r>
     </w:p>
     <w:p>
@@ -20553,21 +19342,7 @@
         <w:rPr>
           <w:rFonts w:cs="Arial"/>
         </w:rPr>
-        <w:t xml:space="preserve">An audit has been realized and proves that the concerned failure is basically related to the technology used to run the whole application. It’s the Linux </w:t>
-      </w:r>
-      <w:proofErr w:type="spellStart"/>
-      <w:r>
-        <w:rPr>
-          <w:rFonts w:cs="Arial"/>
-        </w:rPr>
-        <w:t>Redhat</w:t>
-      </w:r>
-      <w:proofErr w:type="spellEnd"/>
-      <w:r>
-        <w:rPr>
-          <w:rFonts w:cs="Arial"/>
-        </w:rPr>
-        <w:t xml:space="preserve"> ES.</w:t>
+        <w:t>An audit has been realized and proves that the concerned failure is basically related to the technology used to run the whole application. It’s the Linux Redhat ES.</w:t>
       </w:r>
     </w:p>
     <w:p>
@@ -20588,21 +19363,7 @@
         <w:rPr>
           <w:rFonts w:cs="Arial"/>
         </w:rPr>
-        <w:t xml:space="preserve"> IT Managers recognized that the used server version is quite old (4.3). They also found that the “Linux </w:t>
-      </w:r>
-      <w:proofErr w:type="spellStart"/>
-      <w:r>
-        <w:rPr>
-          <w:rFonts w:cs="Arial"/>
-        </w:rPr>
-        <w:t>Redhat</w:t>
-      </w:r>
-      <w:proofErr w:type="spellEnd"/>
-      <w:r>
-        <w:rPr>
-          <w:rFonts w:cs="Arial"/>
-        </w:rPr>
-        <w:t xml:space="preserve"> AS 6.0”; the new version of the same technology does fix all the detected problems in the earlier one.</w:t>
+        <w:t xml:space="preserve"> IT Managers recognized that the used server version is quite old (4.3). They also found that the “Linux Redhat AS 6.0”; the new version of the same technology does fix all the detected problems in the earlier one.</w:t>
       </w:r>
     </w:p>
     <w:p>
@@ -20692,21 +19453,7 @@
         <w:rPr>
           <w:rFonts w:cs="Arial"/>
         </w:rPr>
-        <w:t xml:space="preserve"> managers are now looking to replace the buggy technology by the newest one. They need first to justify their choice; then they need to establish a detailed impact analysis of the Linux </w:t>
-      </w:r>
-      <w:proofErr w:type="spellStart"/>
-      <w:r>
-        <w:rPr>
-          <w:rFonts w:cs="Arial"/>
-        </w:rPr>
-        <w:t>RedHat</w:t>
-      </w:r>
-      <w:proofErr w:type="spellEnd"/>
-      <w:r>
-        <w:rPr>
-          <w:rFonts w:cs="Arial"/>
-        </w:rPr>
-        <w:t xml:space="preserve"> ES 4.3 upgrade before producing a migration plan to take action. </w:t>
+        <w:t xml:space="preserve"> managers are now looking to replace the buggy technology by the newest one. They need first to justify their choice; then they need to establish a detailed impact analysis of the Linux RedHat ES 4.3 upgrade before producing a migration plan to take action. </w:t>
       </w:r>
     </w:p>
     <w:p>
@@ -20825,141 +19572,81 @@
           <w:rFonts w:cs="Arial"/>
           <w:b/>
         </w:rPr>
-        <w:t xml:space="preserve">Linux </w:t>
-      </w:r>
-      <w:proofErr w:type="spellStart"/>
+        <w:t>Linux RedHat ES 4.3</w:t>
+      </w:r>
+      <w:r>
+        <w:rPr>
+          <w:rFonts w:cs="Arial"/>
+        </w:rPr>
+        <w:t>” component by the “</w:t>
+      </w:r>
       <w:r>
         <w:rPr>
           <w:rFonts w:cs="Arial"/>
           <w:b/>
         </w:rPr>
-        <w:t>RedHat</w:t>
-      </w:r>
-      <w:proofErr w:type="spellEnd"/>
+        <w:t>Linux RedHat ES 6</w:t>
+      </w:r>
       <w:r>
         <w:rPr>
           <w:rFonts w:cs="Arial"/>
-          <w:b/>
-        </w:rPr>
-        <w:t xml:space="preserve"> ES 4.3</w:t>
+        </w:rPr>
+        <w:t>” component</w:t>
       </w:r>
       <w:r>
         <w:rPr>
           <w:rFonts w:cs="Arial"/>
         </w:rPr>
-        <w:t>” component by the “</w:t>
-      </w:r>
-      <w:r>
+        <w:t xml:space="preserve">. </w:t>
+      </w:r>
+    </w:p>
+    <w:p>
+      <w:pPr>
+        <w:jc w:val="both"/>
         <w:rPr>
           <w:rFonts w:cs="Arial"/>
-          <w:b/>
-        </w:rPr>
-        <w:t xml:space="preserve">Linux </w:t>
-      </w:r>
-      <w:proofErr w:type="spellStart"/>
+        </w:rPr>
+      </w:pPr>
       <w:r>
         <w:rPr>
           <w:rFonts w:cs="Arial"/>
-          <w:b/>
-        </w:rPr>
-        <w:t>RedHat</w:t>
-      </w:r>
-      <w:proofErr w:type="spellEnd"/>
+        </w:rPr>
+        <w:t>T</w:t>
+      </w:r>
       <w:r>
         <w:rPr>
           <w:rFonts w:cs="Arial"/>
-          <w:b/>
-        </w:rPr>
-        <w:t xml:space="preserve"> ES 6</w:t>
+        </w:rPr>
+        <w:t xml:space="preserve">he migration plan of improvements between </w:t>
       </w:r>
       <w:r>
         <w:rPr>
           <w:rFonts w:cs="Arial"/>
         </w:rPr>
-        <w:t>” component</w:t>
+        <w:t>t</w:t>
       </w:r>
       <w:r>
         <w:rPr>
           <w:rFonts w:cs="Arial"/>
         </w:rPr>
-        <w:t xml:space="preserve">. </w:t>
+        <w:t xml:space="preserve">he </w:t>
+      </w:r>
+      <w:r>
+        <w:rPr>
+          <w:rFonts w:cs="Arial"/>
+        </w:rPr>
+        <w:t xml:space="preserve">current architecture and the future one are represented by replacing at the Technology level the buggy server by the new one. </w:t>
       </w:r>
     </w:p>
     <w:p>
       <w:pPr>
         <w:jc w:val="both"/>
+      </w:pPr>
+      <w:r>
         <w:rPr>
           <w:rFonts w:cs="Arial"/>
         </w:rPr>
-      </w:pPr>
-      <w:r>
-        <w:rPr>
-          <w:rFonts w:cs="Arial"/>
-        </w:rPr>
-        <w:t>T</w:t>
-      </w:r>
-      <w:r>
-        <w:rPr>
-          <w:rFonts w:cs="Arial"/>
-        </w:rPr>
-        <w:t xml:space="preserve">he migration plan of improvements between </w:t>
-      </w:r>
-      <w:r>
-        <w:rPr>
-          <w:rFonts w:cs="Arial"/>
-        </w:rPr>
-        <w:t>t</w:t>
-      </w:r>
-      <w:r>
-        <w:rPr>
-          <w:rFonts w:cs="Arial"/>
-        </w:rPr>
-        <w:t xml:space="preserve">he </w:t>
-      </w:r>
-      <w:r>
-        <w:rPr>
-          <w:rFonts w:cs="Arial"/>
-        </w:rPr>
-        <w:t xml:space="preserve">current architecture and the future one are represented by replacing at the Technology level the buggy server by the new one. </w:t>
-      </w:r>
-    </w:p>
-    <w:p>
-      <w:pPr>
-        <w:jc w:val="both"/>
-      </w:pPr>
-      <w:r>
-        <w:rPr>
-          <w:rFonts w:cs="Arial"/>
-        </w:rPr>
-        <w:t xml:space="preserve">This impacts directly the “Trips </w:t>
-      </w:r>
-      <w:proofErr w:type="spellStart"/>
-      <w:r>
-        <w:rPr>
-          <w:rFonts w:cs="Arial"/>
-        </w:rPr>
-        <w:t>Mgt</w:t>
-      </w:r>
-      <w:proofErr w:type="spellEnd"/>
-      <w:r>
-        <w:rPr>
-          <w:rFonts w:cs="Arial"/>
-        </w:rPr>
-        <w:t xml:space="preserve"> System Server” at Lyon agency and the “Offers </w:t>
-      </w:r>
-      <w:proofErr w:type="spellStart"/>
-      <w:r>
-        <w:rPr>
-          <w:rFonts w:cs="Arial"/>
-        </w:rPr>
-        <w:t>Mgt</w:t>
-      </w:r>
-      <w:proofErr w:type="spellEnd"/>
-      <w:r>
-        <w:rPr>
-          <w:rFonts w:cs="Arial"/>
-        </w:rPr>
-        <w:t xml:space="preserve"> System Server” at Toulouse agency.</w:t>
+        <w:t>This impacts directly the “Trips Mgt System Server” at Lyon agency and the “Offers Mgt System Server” at Toulouse agency.</w:t>
       </w:r>
     </w:p>
     <w:p>
@@ -32105,15 +30792,6 @@
 </file>
 
 <file path=customXml/item1.xml><?xml version="1.0" encoding="utf-8"?>
-<?mso-contentType ?>
-<FormTemplates xmlns="http://schemas.microsoft.com/sharepoint/v3/contenttype/forms">
-  <Display>DocumentLibraryForm</Display>
-  <Edit>DocumentLibraryForm</Edit>
-  <New>DocumentLibraryForm</New>
-</FormTemplates>
-</file>
-
-<file path=customXml/item2.xml><?xml version="1.0" encoding="utf-8"?>
 <ct:contentTypeSchema xmlns:ct="http://schemas.microsoft.com/office/2006/metadata/contentType" xmlns:ma="http://schemas.microsoft.com/office/2006/metadata/properties/metaAttributes" ct:_="" ma:_="" ma:contentTypeName="Document" ma:contentTypeID="0x0101005BFB70258BA69E4DAF3FE5F4C0DA7431" ma:contentTypeVersion="3" ma:contentTypeDescription="Create a new document." ma:contentTypeScope="" ma:versionID="73b0da4689f410ccc075ca2e5729e523">
   <xsd:schema xmlns:xsd="http://www.w3.org/2001/XMLSchema" xmlns:xs="http://www.w3.org/2001/XMLSchema" xmlns:p="http://schemas.microsoft.com/office/2006/metadata/properties" xmlns:ns2="194ccb06-a9bd-44be-8233-5ea8b0721088" targetNamespace="http://schemas.microsoft.com/office/2006/metadata/properties" ma:root="true" ma:fieldsID="e94a1f9785d1c13fc1ca94d7aa1cdcfb" ns2:_="">
     <xsd:import namespace="194ccb06-a9bd-44be-8233-5ea8b0721088"/>
@@ -32253,19 +30931,20 @@
 </ct:contentTypeSchema>
 </file>
 
+<file path=customXml/item2.xml><?xml version="1.0" encoding="utf-8"?>
+<?mso-contentType ?>
+<FormTemplates xmlns="http://schemas.microsoft.com/sharepoint/v3/contenttype/forms">
+  <Display>DocumentLibraryForm</Display>
+  <Edit>DocumentLibraryForm</Edit>
+  <New>DocumentLibraryForm</New>
+</FormTemplates>
+</file>
+
 <file path=customXml/item3.xml><?xml version="1.0" encoding="utf-8"?>
 <b:Sources xmlns:b="http://schemas.openxmlformats.org/officeDocument/2006/bibliography" xmlns="http://schemas.openxmlformats.org/officeDocument/2006/bibliography" SelectedStyle="\APA.XSL" StyleName="APA Fifth Edition"/>
 </file>
 
 <file path=customXml/itemProps1.xml><?xml version="1.0" encoding="utf-8"?>
-<ds:datastoreItem xmlns:ds="http://schemas.openxmlformats.org/officeDocument/2006/customXml" ds:itemID="{1D7ACB1F-E46F-44D4-BC20-DD633AB4993C}">
-  <ds:schemaRefs>
-    <ds:schemaRef ds:uri="http://schemas.microsoft.com/sharepoint/v3/contenttype/forms"/>
-  </ds:schemaRefs>
-</ds:datastoreItem>
-</file>
-
-<file path=customXml/itemProps2.xml><?xml version="1.0" encoding="utf-8"?>
 <ds:datastoreItem xmlns:ds="http://schemas.openxmlformats.org/officeDocument/2006/customXml" ds:itemID="{2B28CEEB-9257-4774-AB39-CF21349B8800}">
   <ds:schemaRefs>
     <ds:schemaRef ds:uri="http://schemas.microsoft.com/office/2006/metadata/contentType"/>
@@ -32283,8 +30962,16 @@
 </ds:datastoreItem>
 </file>
 
+<file path=customXml/itemProps2.xml><?xml version="1.0" encoding="utf-8"?>
+<ds:datastoreItem xmlns:ds="http://schemas.openxmlformats.org/officeDocument/2006/customXml" ds:itemID="{1D7ACB1F-E46F-44D4-BC20-DD633AB4993C}">
+  <ds:schemaRefs>
+    <ds:schemaRef ds:uri="http://schemas.microsoft.com/sharepoint/v3/contenttype/forms"/>
+  </ds:schemaRefs>
+</ds:datastoreItem>
+</file>
+
 <file path=customXml/itemProps3.xml><?xml version="1.0" encoding="utf-8"?>
-<ds:datastoreItem xmlns:ds="http://schemas.openxmlformats.org/officeDocument/2006/customXml" ds:itemID="{64942DE3-261D-41D4-A670-F17C303F5EF1}">
+<ds:datastoreItem xmlns:ds="http://schemas.openxmlformats.org/officeDocument/2006/customXml" ds:itemID="{8E2B3B65-39EF-49D9-B8BA-DDC619E9C69F}">
   <ds:schemaRefs>
     <ds:schemaRef ds:uri="http://schemas.openxmlformats.org/officeDocument/2006/bibliography"/>
   </ds:schemaRefs>

</xml_diff>